<commit_message>
following the course till the 7th minute of the 4th video
</commit_message>
<xml_diff>
--- a/notes.docx
+++ b/notes.docx
@@ -25,7 +25,19 @@
         <w:rPr>
           <w:rStyle w:val="IntenseReference"/>
         </w:rPr>
-        <w:t>-Why MVC...</w:t>
+        <w:t xml:space="preserve"> (</w:t>
+      </w:r>
+      <w:r>
+        <w:rPr>
+          <w:rStyle w:val="IntenseReference"/>
+        </w:rPr>
+        <w:t>Why MVC...</w:t>
+      </w:r>
+      <w:r>
+        <w:rPr>
+          <w:rStyle w:val="IntenseReference"/>
+        </w:rPr>
+        <w:t>)</w:t>
       </w:r>
     </w:p>
     <w:p>
@@ -714,30 +726,32 @@
         <w:rPr>
           <w:lang w:val="en-US"/>
         </w:rPr>
-        <w:t>-</w:t>
-      </w:r>
-      <w:r>
-        <w:rPr>
-          <w:lang w:val="en-US"/>
-        </w:rPr>
-        <w:t xml:space="preserve">Spring MVC </w:t>
-      </w:r>
-      <w:proofErr w:type="spellStart"/>
-      <w:proofErr w:type="gramStart"/>
-      <w:r>
-        <w:rPr>
-          <w:lang w:val="en-US"/>
-        </w:rPr>
-        <w:t>Introduction</w:t>
-      </w:r>
-      <w:r>
-        <w:rPr>
-          <w:lang w:val="en-US"/>
-        </w:rPr>
-        <w:t>:architecture</w:t>
-      </w:r>
-      <w:proofErr w:type="spellEnd"/>
-      <w:proofErr w:type="gramEnd"/>
+        <w:t xml:space="preserve"> (</w:t>
+      </w:r>
+      <w:r>
+        <w:rPr>
+          <w:lang w:val="en-US"/>
+        </w:rPr>
+        <w:t>Spring MVC Introduction</w:t>
+      </w:r>
+      <w:r>
+        <w:rPr>
+          <w:lang w:val="en-US"/>
+        </w:rPr>
+        <w:t xml:space="preserve"> &amp; </w:t>
+      </w:r>
+      <w:r>
+        <w:rPr>
+          <w:lang w:val="en-US"/>
+        </w:rPr>
+        <w:t>architecture</w:t>
+      </w:r>
+      <w:r>
+        <w:rPr>
+          <w:lang w:val="en-US"/>
+        </w:rPr>
+        <w:t>)</w:t>
+      </w:r>
     </w:p>
     <w:p>
       <w:pPr>
@@ -1405,7 +1419,13 @@
         <w:rPr>
           <w:lang w:val="en-US"/>
         </w:rPr>
-        <w:t>#video3-</w:t>
+        <w:t>#video3</w:t>
+      </w:r>
+      <w:r>
+        <w:rPr>
+          <w:lang w:val="en-US"/>
+        </w:rPr>
+        <w:t xml:space="preserve"> (</w:t>
       </w:r>
       <w:r>
         <w:rPr>
@@ -1424,6 +1444,12 @@
           <w:lang w:val="en-US"/>
         </w:rPr>
         <w:t>or Spring MVC Using MAVEN</w:t>
+      </w:r>
+      <w:r>
+        <w:rPr>
+          <w:lang w:val="en-US"/>
+        </w:rPr>
+        <w:t>)</w:t>
       </w:r>
     </w:p>
     <w:p>
@@ -1602,6 +1628,12 @@
         </w:rPr>
         <w:t>/main/resources”</w:t>
       </w:r>
+      <w:r>
+        <w:rPr>
+          <w:lang w:val="en-US"/>
+        </w:rPr>
+        <w:t xml:space="preserve"> for static resources</w:t>
+      </w:r>
     </w:p>
     <w:p>
       <w:pPr>
@@ -1646,7 +1678,13 @@
         <w:rPr>
           <w:lang w:val="en-US"/>
         </w:rPr>
-        <w:t>” for static content</w:t>
+        <w:t xml:space="preserve">” for </w:t>
+      </w:r>
+      <w:r>
+        <w:rPr>
+          <w:lang w:val="en-US"/>
+        </w:rPr>
+        <w:t>views</w:t>
       </w:r>
     </w:p>
     <w:p>
@@ -1829,6 +1867,2335 @@
           <w:lang w:val="en-US"/>
         </w:rPr>
         <w:t>– in the version of the project</w:t>
+      </w:r>
+    </w:p>
+    <w:p>
+      <w:pPr>
+        <w:autoSpaceDE w:val="0"/>
+        <w:autoSpaceDN w:val="0"/>
+        <w:adjustRightInd w:val="0"/>
+        <w:spacing w:after="0" w:line="240" w:lineRule="auto"/>
+        <w:rPr>
+          <w:rFonts w:ascii="Consolas" w:hAnsi="Consolas" w:cs="Consolas"/>
+          <w:sz w:val="20"/>
+          <w:szCs w:val="20"/>
+          <w:lang w:val="en-US"/>
+        </w:rPr>
+      </w:pPr>
+      <w:r>
+        <w:rPr>
+          <w:lang w:val="en-US"/>
+        </w:rPr>
+        <w:lastRenderedPageBreak/>
+        <w:t>Add dependencies to pom.xml</w:t>
+      </w:r>
+      <w:r>
+        <w:rPr>
+          <w:lang w:val="en-US"/>
+        </w:rPr>
+        <w:br/>
+      </w:r>
+      <w:r>
+        <w:rPr>
+          <w:rFonts w:ascii="Consolas" w:hAnsi="Consolas" w:cs="Consolas"/>
+          <w:color w:val="000000"/>
+          <w:sz w:val="20"/>
+          <w:szCs w:val="20"/>
+          <w:lang w:val="en-US"/>
+        </w:rPr>
+        <w:tab/>
+      </w:r>
+      <w:r>
+        <w:rPr>
+          <w:rFonts w:ascii="Consolas" w:hAnsi="Consolas" w:cs="Consolas"/>
+          <w:color w:val="008080"/>
+          <w:sz w:val="20"/>
+          <w:szCs w:val="20"/>
+          <w:lang w:val="en-US"/>
+        </w:rPr>
+        <w:t>&lt;</w:t>
+      </w:r>
+      <w:r>
+        <w:rPr>
+          <w:rFonts w:ascii="Consolas" w:hAnsi="Consolas" w:cs="Consolas"/>
+          <w:color w:val="3F7F7F"/>
+          <w:sz w:val="20"/>
+          <w:szCs w:val="20"/>
+          <w:lang w:val="en-US"/>
+        </w:rPr>
+        <w:t>properties</w:t>
+      </w:r>
+      <w:r>
+        <w:rPr>
+          <w:rFonts w:ascii="Consolas" w:hAnsi="Consolas" w:cs="Consolas"/>
+          <w:color w:val="008080"/>
+          <w:sz w:val="20"/>
+          <w:szCs w:val="20"/>
+          <w:lang w:val="en-US"/>
+        </w:rPr>
+        <w:t>&gt;</w:t>
+      </w:r>
+    </w:p>
+    <w:p>
+      <w:pPr>
+        <w:autoSpaceDE w:val="0"/>
+        <w:autoSpaceDN w:val="0"/>
+        <w:adjustRightInd w:val="0"/>
+        <w:spacing w:after="0" w:line="240" w:lineRule="auto"/>
+        <w:rPr>
+          <w:rFonts w:ascii="Consolas" w:hAnsi="Consolas" w:cs="Consolas"/>
+          <w:sz w:val="20"/>
+          <w:szCs w:val="20"/>
+          <w:lang w:val="en-US"/>
+        </w:rPr>
+      </w:pPr>
+      <w:r>
+        <w:rPr>
+          <w:rFonts w:ascii="Consolas" w:hAnsi="Consolas" w:cs="Consolas"/>
+          <w:color w:val="000000"/>
+          <w:sz w:val="20"/>
+          <w:szCs w:val="20"/>
+          <w:lang w:val="en-US"/>
+        </w:rPr>
+        <w:tab/>
+      </w:r>
+      <w:r>
+        <w:rPr>
+          <w:rFonts w:ascii="Consolas" w:hAnsi="Consolas" w:cs="Consolas"/>
+          <w:color w:val="000000"/>
+          <w:sz w:val="20"/>
+          <w:szCs w:val="20"/>
+          <w:lang w:val="en-US"/>
+        </w:rPr>
+        <w:tab/>
+      </w:r>
+      <w:r>
+        <w:rPr>
+          <w:rFonts w:ascii="Consolas" w:hAnsi="Consolas" w:cs="Consolas"/>
+          <w:color w:val="008080"/>
+          <w:sz w:val="20"/>
+          <w:szCs w:val="20"/>
+          <w:lang w:val="en-US"/>
+        </w:rPr>
+        <w:t>&lt;</w:t>
+      </w:r>
+      <w:proofErr w:type="spellStart"/>
+      <w:proofErr w:type="gramStart"/>
+      <w:r>
+        <w:rPr>
+          <w:rFonts w:ascii="Consolas" w:hAnsi="Consolas" w:cs="Consolas"/>
+          <w:color w:val="3F7F7F"/>
+          <w:sz w:val="20"/>
+          <w:szCs w:val="20"/>
+          <w:lang w:val="en-US"/>
+        </w:rPr>
+        <w:t>springframework.version</w:t>
+      </w:r>
+      <w:proofErr w:type="spellEnd"/>
+      <w:proofErr w:type="gramEnd"/>
+      <w:r>
+        <w:rPr>
+          <w:rFonts w:ascii="Consolas" w:hAnsi="Consolas" w:cs="Consolas"/>
+          <w:color w:val="008080"/>
+          <w:sz w:val="20"/>
+          <w:szCs w:val="20"/>
+          <w:lang w:val="en-US"/>
+        </w:rPr>
+        <w:t>&gt;</w:t>
+      </w:r>
+      <w:r>
+        <w:rPr>
+          <w:rFonts w:ascii="Consolas" w:hAnsi="Consolas" w:cs="Consolas"/>
+          <w:color w:val="000000"/>
+          <w:sz w:val="20"/>
+          <w:szCs w:val="20"/>
+          <w:lang w:val="en-US"/>
+        </w:rPr>
+        <w:t>4.2.5.RELEASE</w:t>
+      </w:r>
+      <w:r>
+        <w:rPr>
+          <w:rFonts w:ascii="Consolas" w:hAnsi="Consolas" w:cs="Consolas"/>
+          <w:color w:val="008080"/>
+          <w:sz w:val="20"/>
+          <w:szCs w:val="20"/>
+          <w:lang w:val="en-US"/>
+        </w:rPr>
+        <w:t>&lt;/</w:t>
+      </w:r>
+      <w:proofErr w:type="spellStart"/>
+      <w:r>
+        <w:rPr>
+          <w:rFonts w:ascii="Consolas" w:hAnsi="Consolas" w:cs="Consolas"/>
+          <w:color w:val="3F7F7F"/>
+          <w:sz w:val="20"/>
+          <w:szCs w:val="20"/>
+          <w:lang w:val="en-US"/>
+        </w:rPr>
+        <w:t>springframework.version</w:t>
+      </w:r>
+      <w:proofErr w:type="spellEnd"/>
+      <w:r>
+        <w:rPr>
+          <w:rFonts w:ascii="Consolas" w:hAnsi="Consolas" w:cs="Consolas"/>
+          <w:color w:val="008080"/>
+          <w:sz w:val="20"/>
+          <w:szCs w:val="20"/>
+          <w:lang w:val="en-US"/>
+        </w:rPr>
+        <w:t>&gt;</w:t>
+      </w:r>
+    </w:p>
+    <w:p>
+      <w:pPr>
+        <w:autoSpaceDE w:val="0"/>
+        <w:autoSpaceDN w:val="0"/>
+        <w:adjustRightInd w:val="0"/>
+        <w:spacing w:after="0" w:line="240" w:lineRule="auto"/>
+        <w:rPr>
+          <w:rFonts w:ascii="Consolas" w:hAnsi="Consolas" w:cs="Consolas"/>
+          <w:sz w:val="20"/>
+          <w:szCs w:val="20"/>
+          <w:lang w:val="en-US"/>
+        </w:rPr>
+      </w:pPr>
+      <w:r>
+        <w:rPr>
+          <w:rFonts w:ascii="Consolas" w:hAnsi="Consolas" w:cs="Consolas"/>
+          <w:color w:val="000000"/>
+          <w:sz w:val="20"/>
+          <w:szCs w:val="20"/>
+          <w:lang w:val="en-US"/>
+        </w:rPr>
+        <w:tab/>
+      </w:r>
+      <w:r>
+        <w:rPr>
+          <w:rFonts w:ascii="Consolas" w:hAnsi="Consolas" w:cs="Consolas"/>
+          <w:color w:val="008080"/>
+          <w:sz w:val="20"/>
+          <w:szCs w:val="20"/>
+          <w:lang w:val="en-US"/>
+        </w:rPr>
+        <w:t>&lt;/</w:t>
+      </w:r>
+      <w:r>
+        <w:rPr>
+          <w:rFonts w:ascii="Consolas" w:hAnsi="Consolas" w:cs="Consolas"/>
+          <w:color w:val="3F7F7F"/>
+          <w:sz w:val="20"/>
+          <w:szCs w:val="20"/>
+          <w:lang w:val="en-US"/>
+        </w:rPr>
+        <w:t>properties</w:t>
+      </w:r>
+      <w:r>
+        <w:rPr>
+          <w:rFonts w:ascii="Consolas" w:hAnsi="Consolas" w:cs="Consolas"/>
+          <w:color w:val="008080"/>
+          <w:sz w:val="20"/>
+          <w:szCs w:val="20"/>
+          <w:lang w:val="en-US"/>
+        </w:rPr>
+        <w:t>&gt;</w:t>
+      </w:r>
+    </w:p>
+    <w:p>
+      <w:pPr>
+        <w:autoSpaceDE w:val="0"/>
+        <w:autoSpaceDN w:val="0"/>
+        <w:adjustRightInd w:val="0"/>
+        <w:spacing w:after="0" w:line="240" w:lineRule="auto"/>
+        <w:rPr>
+          <w:rFonts w:ascii="Consolas" w:hAnsi="Consolas" w:cs="Consolas"/>
+          <w:sz w:val="20"/>
+          <w:szCs w:val="20"/>
+          <w:lang w:val="en-US"/>
+        </w:rPr>
+      </w:pPr>
+      <w:r>
+        <w:rPr>
+          <w:rFonts w:ascii="Consolas" w:hAnsi="Consolas" w:cs="Consolas"/>
+          <w:color w:val="000000"/>
+          <w:sz w:val="20"/>
+          <w:szCs w:val="20"/>
+          <w:lang w:val="en-US"/>
+        </w:rPr>
+        <w:tab/>
+      </w:r>
+      <w:r>
+        <w:rPr>
+          <w:rFonts w:ascii="Consolas" w:hAnsi="Consolas" w:cs="Consolas"/>
+          <w:color w:val="008080"/>
+          <w:sz w:val="20"/>
+          <w:szCs w:val="20"/>
+          <w:lang w:val="en-US"/>
+        </w:rPr>
+        <w:t>&lt;</w:t>
+      </w:r>
+      <w:r>
+        <w:rPr>
+          <w:rFonts w:ascii="Consolas" w:hAnsi="Consolas" w:cs="Consolas"/>
+          <w:color w:val="3F7F7F"/>
+          <w:sz w:val="20"/>
+          <w:szCs w:val="20"/>
+          <w:lang w:val="en-US"/>
+        </w:rPr>
+        <w:t>dependencies</w:t>
+      </w:r>
+      <w:r>
+        <w:rPr>
+          <w:rFonts w:ascii="Consolas" w:hAnsi="Consolas" w:cs="Consolas"/>
+          <w:color w:val="008080"/>
+          <w:sz w:val="20"/>
+          <w:szCs w:val="20"/>
+          <w:lang w:val="en-US"/>
+        </w:rPr>
+        <w:t>&gt;</w:t>
+      </w:r>
+    </w:p>
+    <w:p>
+      <w:pPr>
+        <w:autoSpaceDE w:val="0"/>
+        <w:autoSpaceDN w:val="0"/>
+        <w:adjustRightInd w:val="0"/>
+        <w:spacing w:after="0" w:line="240" w:lineRule="auto"/>
+        <w:rPr>
+          <w:rFonts w:ascii="Consolas" w:hAnsi="Consolas" w:cs="Consolas"/>
+          <w:sz w:val="20"/>
+          <w:szCs w:val="20"/>
+          <w:lang w:val="en-US"/>
+        </w:rPr>
+      </w:pPr>
+      <w:r>
+        <w:rPr>
+          <w:rFonts w:ascii="Consolas" w:hAnsi="Consolas" w:cs="Consolas"/>
+          <w:color w:val="000000"/>
+          <w:sz w:val="20"/>
+          <w:szCs w:val="20"/>
+          <w:lang w:val="en-US"/>
+        </w:rPr>
+        <w:tab/>
+      </w:r>
+      <w:r>
+        <w:rPr>
+          <w:rFonts w:ascii="Consolas" w:hAnsi="Consolas" w:cs="Consolas"/>
+          <w:color w:val="000000"/>
+          <w:sz w:val="20"/>
+          <w:szCs w:val="20"/>
+          <w:lang w:val="en-US"/>
+        </w:rPr>
+        <w:tab/>
+      </w:r>
+      <w:r>
+        <w:rPr>
+          <w:rFonts w:ascii="Consolas" w:hAnsi="Consolas" w:cs="Consolas"/>
+          <w:color w:val="008080"/>
+          <w:sz w:val="20"/>
+          <w:szCs w:val="20"/>
+          <w:lang w:val="en-US"/>
+        </w:rPr>
+        <w:t>&lt;</w:t>
+      </w:r>
+      <w:r>
+        <w:rPr>
+          <w:rFonts w:ascii="Consolas" w:hAnsi="Consolas" w:cs="Consolas"/>
+          <w:color w:val="3F7F7F"/>
+          <w:sz w:val="20"/>
+          <w:szCs w:val="20"/>
+          <w:lang w:val="en-US"/>
+        </w:rPr>
+        <w:t>dependency</w:t>
+      </w:r>
+      <w:r>
+        <w:rPr>
+          <w:rFonts w:ascii="Consolas" w:hAnsi="Consolas" w:cs="Consolas"/>
+          <w:color w:val="008080"/>
+          <w:sz w:val="20"/>
+          <w:szCs w:val="20"/>
+          <w:lang w:val="en-US"/>
+        </w:rPr>
+        <w:t>&gt;</w:t>
+      </w:r>
+    </w:p>
+    <w:p>
+      <w:pPr>
+        <w:autoSpaceDE w:val="0"/>
+        <w:autoSpaceDN w:val="0"/>
+        <w:adjustRightInd w:val="0"/>
+        <w:spacing w:after="0" w:line="240" w:lineRule="auto"/>
+        <w:rPr>
+          <w:rFonts w:ascii="Consolas" w:hAnsi="Consolas" w:cs="Consolas"/>
+          <w:sz w:val="20"/>
+          <w:szCs w:val="20"/>
+          <w:lang w:val="en-US"/>
+        </w:rPr>
+      </w:pPr>
+      <w:r>
+        <w:rPr>
+          <w:rFonts w:ascii="Consolas" w:hAnsi="Consolas" w:cs="Consolas"/>
+          <w:color w:val="000000"/>
+          <w:sz w:val="20"/>
+          <w:szCs w:val="20"/>
+          <w:lang w:val="en-US"/>
+        </w:rPr>
+        <w:tab/>
+      </w:r>
+      <w:r>
+        <w:rPr>
+          <w:rFonts w:ascii="Consolas" w:hAnsi="Consolas" w:cs="Consolas"/>
+          <w:color w:val="000000"/>
+          <w:sz w:val="20"/>
+          <w:szCs w:val="20"/>
+          <w:lang w:val="en-US"/>
+        </w:rPr>
+        <w:tab/>
+      </w:r>
+      <w:r>
+        <w:rPr>
+          <w:rFonts w:ascii="Consolas" w:hAnsi="Consolas" w:cs="Consolas"/>
+          <w:color w:val="000000"/>
+          <w:sz w:val="20"/>
+          <w:szCs w:val="20"/>
+          <w:lang w:val="en-US"/>
+        </w:rPr>
+        <w:tab/>
+      </w:r>
+      <w:r>
+        <w:rPr>
+          <w:rFonts w:ascii="Consolas" w:hAnsi="Consolas" w:cs="Consolas"/>
+          <w:color w:val="008080"/>
+          <w:sz w:val="20"/>
+          <w:szCs w:val="20"/>
+          <w:lang w:val="en-US"/>
+        </w:rPr>
+        <w:t>&lt;</w:t>
+      </w:r>
+      <w:proofErr w:type="spellStart"/>
+      <w:r>
+        <w:rPr>
+          <w:rFonts w:ascii="Consolas" w:hAnsi="Consolas" w:cs="Consolas"/>
+          <w:color w:val="3F7F7F"/>
+          <w:sz w:val="20"/>
+          <w:szCs w:val="20"/>
+          <w:lang w:val="en-US"/>
+        </w:rPr>
+        <w:t>groupId</w:t>
+      </w:r>
+      <w:proofErr w:type="spellEnd"/>
+      <w:r>
+        <w:rPr>
+          <w:rFonts w:ascii="Consolas" w:hAnsi="Consolas" w:cs="Consolas"/>
+          <w:color w:val="008080"/>
+          <w:sz w:val="20"/>
+          <w:szCs w:val="20"/>
+          <w:lang w:val="en-US"/>
+        </w:rPr>
+        <w:t>&gt;</w:t>
+      </w:r>
+      <w:proofErr w:type="spellStart"/>
+      <w:r>
+        <w:rPr>
+          <w:rFonts w:ascii="Consolas" w:hAnsi="Consolas" w:cs="Consolas"/>
+          <w:color w:val="000000"/>
+          <w:sz w:val="20"/>
+          <w:szCs w:val="20"/>
+          <w:lang w:val="en-US"/>
+        </w:rPr>
+        <w:t>org.springframework</w:t>
+      </w:r>
+      <w:proofErr w:type="spellEnd"/>
+      <w:r>
+        <w:rPr>
+          <w:rFonts w:ascii="Consolas" w:hAnsi="Consolas" w:cs="Consolas"/>
+          <w:color w:val="008080"/>
+          <w:sz w:val="20"/>
+          <w:szCs w:val="20"/>
+          <w:lang w:val="en-US"/>
+        </w:rPr>
+        <w:t>&lt;/</w:t>
+      </w:r>
+      <w:proofErr w:type="spellStart"/>
+      <w:r>
+        <w:rPr>
+          <w:rFonts w:ascii="Consolas" w:hAnsi="Consolas" w:cs="Consolas"/>
+          <w:color w:val="3F7F7F"/>
+          <w:sz w:val="20"/>
+          <w:szCs w:val="20"/>
+          <w:lang w:val="en-US"/>
+        </w:rPr>
+        <w:t>groupId</w:t>
+      </w:r>
+      <w:proofErr w:type="spellEnd"/>
+      <w:r>
+        <w:rPr>
+          <w:rFonts w:ascii="Consolas" w:hAnsi="Consolas" w:cs="Consolas"/>
+          <w:color w:val="008080"/>
+          <w:sz w:val="20"/>
+          <w:szCs w:val="20"/>
+          <w:lang w:val="en-US"/>
+        </w:rPr>
+        <w:t>&gt;</w:t>
+      </w:r>
+    </w:p>
+    <w:p>
+      <w:pPr>
+        <w:autoSpaceDE w:val="0"/>
+        <w:autoSpaceDN w:val="0"/>
+        <w:adjustRightInd w:val="0"/>
+        <w:spacing w:after="0" w:line="240" w:lineRule="auto"/>
+        <w:rPr>
+          <w:rFonts w:ascii="Consolas" w:hAnsi="Consolas" w:cs="Consolas"/>
+          <w:sz w:val="20"/>
+          <w:szCs w:val="20"/>
+          <w:lang w:val="en-US"/>
+        </w:rPr>
+      </w:pPr>
+      <w:r>
+        <w:rPr>
+          <w:rFonts w:ascii="Consolas" w:hAnsi="Consolas" w:cs="Consolas"/>
+          <w:color w:val="000000"/>
+          <w:sz w:val="20"/>
+          <w:szCs w:val="20"/>
+          <w:lang w:val="en-US"/>
+        </w:rPr>
+        <w:tab/>
+      </w:r>
+      <w:r>
+        <w:rPr>
+          <w:rFonts w:ascii="Consolas" w:hAnsi="Consolas" w:cs="Consolas"/>
+          <w:color w:val="000000"/>
+          <w:sz w:val="20"/>
+          <w:szCs w:val="20"/>
+          <w:lang w:val="en-US"/>
+        </w:rPr>
+        <w:tab/>
+      </w:r>
+      <w:r>
+        <w:rPr>
+          <w:rFonts w:ascii="Consolas" w:hAnsi="Consolas" w:cs="Consolas"/>
+          <w:color w:val="000000"/>
+          <w:sz w:val="20"/>
+          <w:szCs w:val="20"/>
+          <w:lang w:val="en-US"/>
+        </w:rPr>
+        <w:tab/>
+      </w:r>
+      <w:r>
+        <w:rPr>
+          <w:rFonts w:ascii="Consolas" w:hAnsi="Consolas" w:cs="Consolas"/>
+          <w:color w:val="008080"/>
+          <w:sz w:val="20"/>
+          <w:szCs w:val="20"/>
+          <w:lang w:val="en-US"/>
+        </w:rPr>
+        <w:t>&lt;</w:t>
+      </w:r>
+      <w:proofErr w:type="spellStart"/>
+      <w:r>
+        <w:rPr>
+          <w:rFonts w:ascii="Consolas" w:hAnsi="Consolas" w:cs="Consolas"/>
+          <w:color w:val="3F7F7F"/>
+          <w:sz w:val="20"/>
+          <w:szCs w:val="20"/>
+          <w:lang w:val="en-US"/>
+        </w:rPr>
+        <w:t>artifactId</w:t>
+      </w:r>
+      <w:proofErr w:type="spellEnd"/>
+      <w:r>
+        <w:rPr>
+          <w:rFonts w:ascii="Consolas" w:hAnsi="Consolas" w:cs="Consolas"/>
+          <w:color w:val="008080"/>
+          <w:sz w:val="20"/>
+          <w:szCs w:val="20"/>
+          <w:lang w:val="en-US"/>
+        </w:rPr>
+        <w:t>&gt;</w:t>
+      </w:r>
+      <w:r>
+        <w:rPr>
+          <w:rFonts w:ascii="Consolas" w:hAnsi="Consolas" w:cs="Consolas"/>
+          <w:color w:val="000000"/>
+          <w:sz w:val="20"/>
+          <w:szCs w:val="20"/>
+          <w:lang w:val="en-US"/>
+        </w:rPr>
+        <w:t>spring-</w:t>
+      </w:r>
+      <w:proofErr w:type="spellStart"/>
+      <w:r>
+        <w:rPr>
+          <w:rFonts w:ascii="Consolas" w:hAnsi="Consolas" w:cs="Consolas"/>
+          <w:color w:val="000000"/>
+          <w:sz w:val="20"/>
+          <w:szCs w:val="20"/>
+          <w:u w:val="single"/>
+          <w:lang w:val="en-US"/>
+        </w:rPr>
+        <w:t>webmvc</w:t>
+      </w:r>
+      <w:proofErr w:type="spellEnd"/>
+      <w:r>
+        <w:rPr>
+          <w:rFonts w:ascii="Consolas" w:hAnsi="Consolas" w:cs="Consolas"/>
+          <w:color w:val="008080"/>
+          <w:sz w:val="20"/>
+          <w:szCs w:val="20"/>
+          <w:lang w:val="en-US"/>
+        </w:rPr>
+        <w:t>&lt;/</w:t>
+      </w:r>
+      <w:proofErr w:type="spellStart"/>
+      <w:r>
+        <w:rPr>
+          <w:rFonts w:ascii="Consolas" w:hAnsi="Consolas" w:cs="Consolas"/>
+          <w:color w:val="3F7F7F"/>
+          <w:sz w:val="20"/>
+          <w:szCs w:val="20"/>
+          <w:lang w:val="en-US"/>
+        </w:rPr>
+        <w:t>artifactId</w:t>
+      </w:r>
+      <w:proofErr w:type="spellEnd"/>
+      <w:r>
+        <w:rPr>
+          <w:rFonts w:ascii="Consolas" w:hAnsi="Consolas" w:cs="Consolas"/>
+          <w:color w:val="008080"/>
+          <w:sz w:val="20"/>
+          <w:szCs w:val="20"/>
+          <w:lang w:val="en-US"/>
+        </w:rPr>
+        <w:t>&gt;</w:t>
+      </w:r>
+    </w:p>
+    <w:p>
+      <w:pPr>
+        <w:autoSpaceDE w:val="0"/>
+        <w:autoSpaceDN w:val="0"/>
+        <w:adjustRightInd w:val="0"/>
+        <w:spacing w:after="0" w:line="240" w:lineRule="auto"/>
+        <w:rPr>
+          <w:rFonts w:ascii="Consolas" w:hAnsi="Consolas" w:cs="Consolas"/>
+          <w:sz w:val="20"/>
+          <w:szCs w:val="20"/>
+          <w:lang w:val="en-US"/>
+        </w:rPr>
+      </w:pPr>
+      <w:r>
+        <w:rPr>
+          <w:rFonts w:ascii="Consolas" w:hAnsi="Consolas" w:cs="Consolas"/>
+          <w:color w:val="000000"/>
+          <w:sz w:val="20"/>
+          <w:szCs w:val="20"/>
+          <w:lang w:val="en-US"/>
+        </w:rPr>
+        <w:tab/>
+      </w:r>
+      <w:r>
+        <w:rPr>
+          <w:rFonts w:ascii="Consolas" w:hAnsi="Consolas" w:cs="Consolas"/>
+          <w:color w:val="000000"/>
+          <w:sz w:val="20"/>
+          <w:szCs w:val="20"/>
+          <w:lang w:val="en-US"/>
+        </w:rPr>
+        <w:tab/>
+      </w:r>
+      <w:r>
+        <w:rPr>
+          <w:rFonts w:ascii="Consolas" w:hAnsi="Consolas" w:cs="Consolas"/>
+          <w:color w:val="000000"/>
+          <w:sz w:val="20"/>
+          <w:szCs w:val="20"/>
+          <w:lang w:val="en-US"/>
+        </w:rPr>
+        <w:tab/>
+      </w:r>
+      <w:r>
+        <w:rPr>
+          <w:rFonts w:ascii="Consolas" w:hAnsi="Consolas" w:cs="Consolas"/>
+          <w:color w:val="008080"/>
+          <w:sz w:val="20"/>
+          <w:szCs w:val="20"/>
+          <w:lang w:val="en-US"/>
+        </w:rPr>
+        <w:t>&lt;</w:t>
+      </w:r>
+      <w:r>
+        <w:rPr>
+          <w:rFonts w:ascii="Consolas" w:hAnsi="Consolas" w:cs="Consolas"/>
+          <w:color w:val="3F7F7F"/>
+          <w:sz w:val="20"/>
+          <w:szCs w:val="20"/>
+          <w:lang w:val="en-US"/>
+        </w:rPr>
+        <w:t>version</w:t>
+      </w:r>
+      <w:r>
+        <w:rPr>
+          <w:rFonts w:ascii="Consolas" w:hAnsi="Consolas" w:cs="Consolas"/>
+          <w:color w:val="008080"/>
+          <w:sz w:val="20"/>
+          <w:szCs w:val="20"/>
+          <w:lang w:val="en-US"/>
+        </w:rPr>
+        <w:t>&gt;</w:t>
+      </w:r>
+      <w:r>
+        <w:rPr>
+          <w:rFonts w:ascii="Consolas" w:hAnsi="Consolas" w:cs="Consolas"/>
+          <w:color w:val="000000"/>
+          <w:sz w:val="20"/>
+          <w:szCs w:val="20"/>
+          <w:lang w:val="en-US"/>
+        </w:rPr>
+        <w:t>${</w:t>
+      </w:r>
+      <w:proofErr w:type="spellStart"/>
+      <w:proofErr w:type="gramStart"/>
+      <w:r>
+        <w:rPr>
+          <w:rFonts w:ascii="Consolas" w:hAnsi="Consolas" w:cs="Consolas"/>
+          <w:color w:val="000000"/>
+          <w:sz w:val="20"/>
+          <w:szCs w:val="20"/>
+          <w:lang w:val="en-US"/>
+        </w:rPr>
+        <w:t>springframework.version</w:t>
+      </w:r>
+      <w:proofErr w:type="spellEnd"/>
+      <w:proofErr w:type="gramEnd"/>
+      <w:r>
+        <w:rPr>
+          <w:rFonts w:ascii="Consolas" w:hAnsi="Consolas" w:cs="Consolas"/>
+          <w:color w:val="000000"/>
+          <w:sz w:val="20"/>
+          <w:szCs w:val="20"/>
+          <w:lang w:val="en-US"/>
+        </w:rPr>
+        <w:t>}</w:t>
+      </w:r>
+      <w:r>
+        <w:rPr>
+          <w:rFonts w:ascii="Consolas" w:hAnsi="Consolas" w:cs="Consolas"/>
+          <w:color w:val="008080"/>
+          <w:sz w:val="20"/>
+          <w:szCs w:val="20"/>
+          <w:lang w:val="en-US"/>
+        </w:rPr>
+        <w:t>&lt;/</w:t>
+      </w:r>
+      <w:r>
+        <w:rPr>
+          <w:rFonts w:ascii="Consolas" w:hAnsi="Consolas" w:cs="Consolas"/>
+          <w:color w:val="3F7F7F"/>
+          <w:sz w:val="20"/>
+          <w:szCs w:val="20"/>
+          <w:lang w:val="en-US"/>
+        </w:rPr>
+        <w:t>version</w:t>
+      </w:r>
+      <w:r>
+        <w:rPr>
+          <w:rFonts w:ascii="Consolas" w:hAnsi="Consolas" w:cs="Consolas"/>
+          <w:color w:val="008080"/>
+          <w:sz w:val="20"/>
+          <w:szCs w:val="20"/>
+          <w:lang w:val="en-US"/>
+        </w:rPr>
+        <w:t>&gt;</w:t>
+      </w:r>
+    </w:p>
+    <w:p>
+      <w:pPr>
+        <w:autoSpaceDE w:val="0"/>
+        <w:autoSpaceDN w:val="0"/>
+        <w:adjustRightInd w:val="0"/>
+        <w:spacing w:after="0" w:line="240" w:lineRule="auto"/>
+        <w:rPr>
+          <w:rFonts w:ascii="Consolas" w:hAnsi="Consolas" w:cs="Consolas"/>
+          <w:sz w:val="20"/>
+          <w:szCs w:val="20"/>
+          <w:lang w:val="en-US"/>
+        </w:rPr>
+      </w:pPr>
+      <w:r>
+        <w:rPr>
+          <w:rFonts w:ascii="Consolas" w:hAnsi="Consolas" w:cs="Consolas"/>
+          <w:color w:val="000000"/>
+          <w:sz w:val="20"/>
+          <w:szCs w:val="20"/>
+          <w:lang w:val="en-US"/>
+        </w:rPr>
+        <w:tab/>
+      </w:r>
+      <w:r>
+        <w:rPr>
+          <w:rFonts w:ascii="Consolas" w:hAnsi="Consolas" w:cs="Consolas"/>
+          <w:color w:val="000000"/>
+          <w:sz w:val="20"/>
+          <w:szCs w:val="20"/>
+          <w:lang w:val="en-US"/>
+        </w:rPr>
+        <w:tab/>
+      </w:r>
+      <w:r>
+        <w:rPr>
+          <w:rFonts w:ascii="Consolas" w:hAnsi="Consolas" w:cs="Consolas"/>
+          <w:color w:val="008080"/>
+          <w:sz w:val="20"/>
+          <w:szCs w:val="20"/>
+          <w:lang w:val="en-US"/>
+        </w:rPr>
+        <w:t>&lt;/</w:t>
+      </w:r>
+      <w:r>
+        <w:rPr>
+          <w:rFonts w:ascii="Consolas" w:hAnsi="Consolas" w:cs="Consolas"/>
+          <w:color w:val="3F7F7F"/>
+          <w:sz w:val="20"/>
+          <w:szCs w:val="20"/>
+          <w:lang w:val="en-US"/>
+        </w:rPr>
+        <w:t>dependency</w:t>
+      </w:r>
+      <w:r>
+        <w:rPr>
+          <w:rFonts w:ascii="Consolas" w:hAnsi="Consolas" w:cs="Consolas"/>
+          <w:color w:val="008080"/>
+          <w:sz w:val="20"/>
+          <w:szCs w:val="20"/>
+          <w:lang w:val="en-US"/>
+        </w:rPr>
+        <w:t>&gt;</w:t>
+      </w:r>
+    </w:p>
+    <w:p>
+      <w:pPr>
+        <w:autoSpaceDE w:val="0"/>
+        <w:autoSpaceDN w:val="0"/>
+        <w:adjustRightInd w:val="0"/>
+        <w:spacing w:after="0" w:line="240" w:lineRule="auto"/>
+        <w:rPr>
+          <w:rFonts w:ascii="Consolas" w:hAnsi="Consolas" w:cs="Consolas"/>
+          <w:sz w:val="20"/>
+          <w:szCs w:val="20"/>
+          <w:lang w:val="en-US"/>
+        </w:rPr>
+      </w:pPr>
+      <w:r>
+        <w:rPr>
+          <w:rFonts w:ascii="Consolas" w:hAnsi="Consolas" w:cs="Consolas"/>
+          <w:color w:val="000000"/>
+          <w:sz w:val="20"/>
+          <w:szCs w:val="20"/>
+          <w:lang w:val="en-US"/>
+        </w:rPr>
+        <w:tab/>
+      </w:r>
+      <w:r>
+        <w:rPr>
+          <w:rFonts w:ascii="Consolas" w:hAnsi="Consolas" w:cs="Consolas"/>
+          <w:color w:val="000000"/>
+          <w:sz w:val="20"/>
+          <w:szCs w:val="20"/>
+          <w:lang w:val="en-US"/>
+        </w:rPr>
+        <w:tab/>
+      </w:r>
+      <w:r>
+        <w:rPr>
+          <w:rFonts w:ascii="Consolas" w:hAnsi="Consolas" w:cs="Consolas"/>
+          <w:color w:val="008080"/>
+          <w:sz w:val="20"/>
+          <w:szCs w:val="20"/>
+          <w:lang w:val="en-US"/>
+        </w:rPr>
+        <w:t>&lt;</w:t>
+      </w:r>
+      <w:r>
+        <w:rPr>
+          <w:rFonts w:ascii="Consolas" w:hAnsi="Consolas" w:cs="Consolas"/>
+          <w:color w:val="3F7F7F"/>
+          <w:sz w:val="20"/>
+          <w:szCs w:val="20"/>
+          <w:lang w:val="en-US"/>
+        </w:rPr>
+        <w:t>dependency</w:t>
+      </w:r>
+      <w:r>
+        <w:rPr>
+          <w:rFonts w:ascii="Consolas" w:hAnsi="Consolas" w:cs="Consolas"/>
+          <w:color w:val="008080"/>
+          <w:sz w:val="20"/>
+          <w:szCs w:val="20"/>
+          <w:lang w:val="en-US"/>
+        </w:rPr>
+        <w:t>&gt;</w:t>
+      </w:r>
+    </w:p>
+    <w:p>
+      <w:pPr>
+        <w:autoSpaceDE w:val="0"/>
+        <w:autoSpaceDN w:val="0"/>
+        <w:adjustRightInd w:val="0"/>
+        <w:spacing w:after="0" w:line="240" w:lineRule="auto"/>
+        <w:rPr>
+          <w:rFonts w:ascii="Consolas" w:hAnsi="Consolas" w:cs="Consolas"/>
+          <w:sz w:val="20"/>
+          <w:szCs w:val="20"/>
+          <w:lang w:val="en-US"/>
+        </w:rPr>
+      </w:pPr>
+      <w:r>
+        <w:rPr>
+          <w:rFonts w:ascii="Consolas" w:hAnsi="Consolas" w:cs="Consolas"/>
+          <w:color w:val="000000"/>
+          <w:sz w:val="20"/>
+          <w:szCs w:val="20"/>
+          <w:lang w:val="en-US"/>
+        </w:rPr>
+        <w:tab/>
+      </w:r>
+      <w:r>
+        <w:rPr>
+          <w:rFonts w:ascii="Consolas" w:hAnsi="Consolas" w:cs="Consolas"/>
+          <w:color w:val="000000"/>
+          <w:sz w:val="20"/>
+          <w:szCs w:val="20"/>
+          <w:lang w:val="en-US"/>
+        </w:rPr>
+        <w:tab/>
+      </w:r>
+      <w:r>
+        <w:rPr>
+          <w:rFonts w:ascii="Consolas" w:hAnsi="Consolas" w:cs="Consolas"/>
+          <w:color w:val="000000"/>
+          <w:sz w:val="20"/>
+          <w:szCs w:val="20"/>
+          <w:lang w:val="en-US"/>
+        </w:rPr>
+        <w:tab/>
+      </w:r>
+      <w:r>
+        <w:rPr>
+          <w:rFonts w:ascii="Consolas" w:hAnsi="Consolas" w:cs="Consolas"/>
+          <w:color w:val="008080"/>
+          <w:sz w:val="20"/>
+          <w:szCs w:val="20"/>
+          <w:lang w:val="en-US"/>
+        </w:rPr>
+        <w:t>&lt;</w:t>
+      </w:r>
+      <w:proofErr w:type="spellStart"/>
+      <w:r>
+        <w:rPr>
+          <w:rFonts w:ascii="Consolas" w:hAnsi="Consolas" w:cs="Consolas"/>
+          <w:color w:val="3F7F7F"/>
+          <w:sz w:val="20"/>
+          <w:szCs w:val="20"/>
+          <w:lang w:val="en-US"/>
+        </w:rPr>
+        <w:t>groupId</w:t>
+      </w:r>
+      <w:proofErr w:type="spellEnd"/>
+      <w:r>
+        <w:rPr>
+          <w:rFonts w:ascii="Consolas" w:hAnsi="Consolas" w:cs="Consolas"/>
+          <w:color w:val="008080"/>
+          <w:sz w:val="20"/>
+          <w:szCs w:val="20"/>
+          <w:lang w:val="en-US"/>
+        </w:rPr>
+        <w:t>&gt;</w:t>
+      </w:r>
+      <w:proofErr w:type="spellStart"/>
+      <w:r>
+        <w:rPr>
+          <w:rFonts w:ascii="Consolas" w:hAnsi="Consolas" w:cs="Consolas"/>
+          <w:color w:val="000000"/>
+          <w:sz w:val="20"/>
+          <w:szCs w:val="20"/>
+          <w:lang w:val="en-US"/>
+        </w:rPr>
+        <w:t>javax.servlet</w:t>
+      </w:r>
+      <w:proofErr w:type="spellEnd"/>
+      <w:r>
+        <w:rPr>
+          <w:rFonts w:ascii="Consolas" w:hAnsi="Consolas" w:cs="Consolas"/>
+          <w:color w:val="008080"/>
+          <w:sz w:val="20"/>
+          <w:szCs w:val="20"/>
+          <w:lang w:val="en-US"/>
+        </w:rPr>
+        <w:t>&lt;/</w:t>
+      </w:r>
+      <w:proofErr w:type="spellStart"/>
+      <w:r>
+        <w:rPr>
+          <w:rFonts w:ascii="Consolas" w:hAnsi="Consolas" w:cs="Consolas"/>
+          <w:color w:val="3F7F7F"/>
+          <w:sz w:val="20"/>
+          <w:szCs w:val="20"/>
+          <w:lang w:val="en-US"/>
+        </w:rPr>
+        <w:t>groupId</w:t>
+      </w:r>
+      <w:proofErr w:type="spellEnd"/>
+      <w:r>
+        <w:rPr>
+          <w:rFonts w:ascii="Consolas" w:hAnsi="Consolas" w:cs="Consolas"/>
+          <w:color w:val="008080"/>
+          <w:sz w:val="20"/>
+          <w:szCs w:val="20"/>
+          <w:lang w:val="en-US"/>
+        </w:rPr>
+        <w:t>&gt;</w:t>
+      </w:r>
+    </w:p>
+    <w:p>
+      <w:pPr>
+        <w:autoSpaceDE w:val="0"/>
+        <w:autoSpaceDN w:val="0"/>
+        <w:adjustRightInd w:val="0"/>
+        <w:spacing w:after="0" w:line="240" w:lineRule="auto"/>
+        <w:rPr>
+          <w:rFonts w:ascii="Consolas" w:hAnsi="Consolas" w:cs="Consolas"/>
+          <w:sz w:val="20"/>
+          <w:szCs w:val="20"/>
+          <w:lang w:val="en-US"/>
+        </w:rPr>
+      </w:pPr>
+      <w:r>
+        <w:rPr>
+          <w:rFonts w:ascii="Consolas" w:hAnsi="Consolas" w:cs="Consolas"/>
+          <w:color w:val="000000"/>
+          <w:sz w:val="20"/>
+          <w:szCs w:val="20"/>
+          <w:lang w:val="en-US"/>
+        </w:rPr>
+        <w:tab/>
+      </w:r>
+      <w:r>
+        <w:rPr>
+          <w:rFonts w:ascii="Consolas" w:hAnsi="Consolas" w:cs="Consolas"/>
+          <w:color w:val="000000"/>
+          <w:sz w:val="20"/>
+          <w:szCs w:val="20"/>
+          <w:lang w:val="en-US"/>
+        </w:rPr>
+        <w:tab/>
+      </w:r>
+      <w:r>
+        <w:rPr>
+          <w:rFonts w:ascii="Consolas" w:hAnsi="Consolas" w:cs="Consolas"/>
+          <w:color w:val="000000"/>
+          <w:sz w:val="20"/>
+          <w:szCs w:val="20"/>
+          <w:lang w:val="en-US"/>
+        </w:rPr>
+        <w:tab/>
+      </w:r>
+      <w:r>
+        <w:rPr>
+          <w:rFonts w:ascii="Consolas" w:hAnsi="Consolas" w:cs="Consolas"/>
+          <w:color w:val="008080"/>
+          <w:sz w:val="20"/>
+          <w:szCs w:val="20"/>
+          <w:lang w:val="en-US"/>
+        </w:rPr>
+        <w:t>&lt;</w:t>
+      </w:r>
+      <w:proofErr w:type="spellStart"/>
+      <w:r>
+        <w:rPr>
+          <w:rFonts w:ascii="Consolas" w:hAnsi="Consolas" w:cs="Consolas"/>
+          <w:color w:val="3F7F7F"/>
+          <w:sz w:val="20"/>
+          <w:szCs w:val="20"/>
+          <w:lang w:val="en-US"/>
+        </w:rPr>
+        <w:t>artifactId</w:t>
+      </w:r>
+      <w:proofErr w:type="spellEnd"/>
+      <w:r>
+        <w:rPr>
+          <w:rFonts w:ascii="Consolas" w:hAnsi="Consolas" w:cs="Consolas"/>
+          <w:color w:val="008080"/>
+          <w:sz w:val="20"/>
+          <w:szCs w:val="20"/>
+          <w:lang w:val="en-US"/>
+        </w:rPr>
+        <w:t>&gt;</w:t>
+      </w:r>
+      <w:proofErr w:type="spellStart"/>
+      <w:r>
+        <w:rPr>
+          <w:rFonts w:ascii="Consolas" w:hAnsi="Consolas" w:cs="Consolas"/>
+          <w:color w:val="000000"/>
+          <w:sz w:val="20"/>
+          <w:szCs w:val="20"/>
+          <w:lang w:val="en-US"/>
+        </w:rPr>
+        <w:t>javax.servlet-</w:t>
+      </w:r>
+      <w:r>
+        <w:rPr>
+          <w:rFonts w:ascii="Consolas" w:hAnsi="Consolas" w:cs="Consolas"/>
+          <w:color w:val="000000"/>
+          <w:sz w:val="20"/>
+          <w:szCs w:val="20"/>
+          <w:u w:val="single"/>
+          <w:lang w:val="en-US"/>
+        </w:rPr>
+        <w:t>api</w:t>
+      </w:r>
+      <w:proofErr w:type="spellEnd"/>
+      <w:r>
+        <w:rPr>
+          <w:rFonts w:ascii="Consolas" w:hAnsi="Consolas" w:cs="Consolas"/>
+          <w:color w:val="008080"/>
+          <w:sz w:val="20"/>
+          <w:szCs w:val="20"/>
+          <w:lang w:val="en-US"/>
+        </w:rPr>
+        <w:t>&lt;/</w:t>
+      </w:r>
+      <w:proofErr w:type="spellStart"/>
+      <w:r>
+        <w:rPr>
+          <w:rFonts w:ascii="Consolas" w:hAnsi="Consolas" w:cs="Consolas"/>
+          <w:color w:val="3F7F7F"/>
+          <w:sz w:val="20"/>
+          <w:szCs w:val="20"/>
+          <w:lang w:val="en-US"/>
+        </w:rPr>
+        <w:t>artifactId</w:t>
+      </w:r>
+      <w:proofErr w:type="spellEnd"/>
+      <w:r>
+        <w:rPr>
+          <w:rFonts w:ascii="Consolas" w:hAnsi="Consolas" w:cs="Consolas"/>
+          <w:color w:val="008080"/>
+          <w:sz w:val="20"/>
+          <w:szCs w:val="20"/>
+          <w:lang w:val="en-US"/>
+        </w:rPr>
+        <w:t>&gt;</w:t>
+      </w:r>
+    </w:p>
+    <w:p>
+      <w:pPr>
+        <w:autoSpaceDE w:val="0"/>
+        <w:autoSpaceDN w:val="0"/>
+        <w:adjustRightInd w:val="0"/>
+        <w:spacing w:after="0" w:line="240" w:lineRule="auto"/>
+        <w:rPr>
+          <w:rFonts w:ascii="Consolas" w:hAnsi="Consolas" w:cs="Consolas"/>
+          <w:sz w:val="20"/>
+          <w:szCs w:val="20"/>
+          <w:lang w:val="en-US"/>
+        </w:rPr>
+      </w:pPr>
+      <w:r>
+        <w:rPr>
+          <w:rFonts w:ascii="Consolas" w:hAnsi="Consolas" w:cs="Consolas"/>
+          <w:color w:val="000000"/>
+          <w:sz w:val="20"/>
+          <w:szCs w:val="20"/>
+          <w:lang w:val="en-US"/>
+        </w:rPr>
+        <w:tab/>
+      </w:r>
+      <w:r>
+        <w:rPr>
+          <w:rFonts w:ascii="Consolas" w:hAnsi="Consolas" w:cs="Consolas"/>
+          <w:color w:val="000000"/>
+          <w:sz w:val="20"/>
+          <w:szCs w:val="20"/>
+          <w:lang w:val="en-US"/>
+        </w:rPr>
+        <w:tab/>
+      </w:r>
+      <w:r>
+        <w:rPr>
+          <w:rFonts w:ascii="Consolas" w:hAnsi="Consolas" w:cs="Consolas"/>
+          <w:color w:val="000000"/>
+          <w:sz w:val="20"/>
+          <w:szCs w:val="20"/>
+          <w:lang w:val="en-US"/>
+        </w:rPr>
+        <w:tab/>
+      </w:r>
+      <w:r>
+        <w:rPr>
+          <w:rFonts w:ascii="Consolas" w:hAnsi="Consolas" w:cs="Consolas"/>
+          <w:color w:val="008080"/>
+          <w:sz w:val="20"/>
+          <w:szCs w:val="20"/>
+          <w:lang w:val="en-US"/>
+        </w:rPr>
+        <w:t>&lt;</w:t>
+      </w:r>
+      <w:r>
+        <w:rPr>
+          <w:rFonts w:ascii="Consolas" w:hAnsi="Consolas" w:cs="Consolas"/>
+          <w:color w:val="3F7F7F"/>
+          <w:sz w:val="20"/>
+          <w:szCs w:val="20"/>
+          <w:lang w:val="en-US"/>
+        </w:rPr>
+        <w:t>version</w:t>
+      </w:r>
+      <w:r>
+        <w:rPr>
+          <w:rFonts w:ascii="Consolas" w:hAnsi="Consolas" w:cs="Consolas"/>
+          <w:color w:val="008080"/>
+          <w:sz w:val="20"/>
+          <w:szCs w:val="20"/>
+          <w:lang w:val="en-US"/>
+        </w:rPr>
+        <w:t>&gt;</w:t>
+      </w:r>
+      <w:r>
+        <w:rPr>
+          <w:rFonts w:ascii="Consolas" w:hAnsi="Consolas" w:cs="Consolas"/>
+          <w:color w:val="000000"/>
+          <w:sz w:val="20"/>
+          <w:szCs w:val="20"/>
+          <w:lang w:val="en-US"/>
+        </w:rPr>
+        <w:t>3.1.0</w:t>
+      </w:r>
+      <w:r>
+        <w:rPr>
+          <w:rFonts w:ascii="Consolas" w:hAnsi="Consolas" w:cs="Consolas"/>
+          <w:color w:val="008080"/>
+          <w:sz w:val="20"/>
+          <w:szCs w:val="20"/>
+          <w:lang w:val="en-US"/>
+        </w:rPr>
+        <w:t>&lt;/</w:t>
+      </w:r>
+      <w:r>
+        <w:rPr>
+          <w:rFonts w:ascii="Consolas" w:hAnsi="Consolas" w:cs="Consolas"/>
+          <w:color w:val="3F7F7F"/>
+          <w:sz w:val="20"/>
+          <w:szCs w:val="20"/>
+          <w:lang w:val="en-US"/>
+        </w:rPr>
+        <w:t>version</w:t>
+      </w:r>
+      <w:r>
+        <w:rPr>
+          <w:rFonts w:ascii="Consolas" w:hAnsi="Consolas" w:cs="Consolas"/>
+          <w:color w:val="008080"/>
+          <w:sz w:val="20"/>
+          <w:szCs w:val="20"/>
+          <w:lang w:val="en-US"/>
+        </w:rPr>
+        <w:t>&gt;</w:t>
+      </w:r>
+    </w:p>
+    <w:p>
+      <w:pPr>
+        <w:autoSpaceDE w:val="0"/>
+        <w:autoSpaceDN w:val="0"/>
+        <w:adjustRightInd w:val="0"/>
+        <w:spacing w:after="0" w:line="240" w:lineRule="auto"/>
+        <w:rPr>
+          <w:rFonts w:ascii="Consolas" w:hAnsi="Consolas" w:cs="Consolas"/>
+          <w:sz w:val="20"/>
+          <w:szCs w:val="20"/>
+          <w:lang w:val="en-US"/>
+        </w:rPr>
+      </w:pPr>
+      <w:r>
+        <w:rPr>
+          <w:rFonts w:ascii="Consolas" w:hAnsi="Consolas" w:cs="Consolas"/>
+          <w:color w:val="000000"/>
+          <w:sz w:val="20"/>
+          <w:szCs w:val="20"/>
+          <w:lang w:val="en-US"/>
+        </w:rPr>
+        <w:tab/>
+      </w:r>
+      <w:r>
+        <w:rPr>
+          <w:rFonts w:ascii="Consolas" w:hAnsi="Consolas" w:cs="Consolas"/>
+          <w:color w:val="000000"/>
+          <w:sz w:val="20"/>
+          <w:szCs w:val="20"/>
+          <w:lang w:val="en-US"/>
+        </w:rPr>
+        <w:tab/>
+      </w:r>
+      <w:r>
+        <w:rPr>
+          <w:rFonts w:ascii="Consolas" w:hAnsi="Consolas" w:cs="Consolas"/>
+          <w:color w:val="008080"/>
+          <w:sz w:val="20"/>
+          <w:szCs w:val="20"/>
+          <w:lang w:val="en-US"/>
+        </w:rPr>
+        <w:t>&lt;/</w:t>
+      </w:r>
+      <w:r>
+        <w:rPr>
+          <w:rFonts w:ascii="Consolas" w:hAnsi="Consolas" w:cs="Consolas"/>
+          <w:color w:val="3F7F7F"/>
+          <w:sz w:val="20"/>
+          <w:szCs w:val="20"/>
+          <w:lang w:val="en-US"/>
+        </w:rPr>
+        <w:t>dependency</w:t>
+      </w:r>
+      <w:r>
+        <w:rPr>
+          <w:rFonts w:ascii="Consolas" w:hAnsi="Consolas" w:cs="Consolas"/>
+          <w:color w:val="008080"/>
+          <w:sz w:val="20"/>
+          <w:szCs w:val="20"/>
+          <w:lang w:val="en-US"/>
+        </w:rPr>
+        <w:t>&gt;</w:t>
+      </w:r>
+    </w:p>
+    <w:p>
+      <w:pPr>
+        <w:autoSpaceDE w:val="0"/>
+        <w:autoSpaceDN w:val="0"/>
+        <w:adjustRightInd w:val="0"/>
+        <w:spacing w:after="0" w:line="240" w:lineRule="auto"/>
+        <w:rPr>
+          <w:rFonts w:ascii="Consolas" w:hAnsi="Consolas" w:cs="Consolas"/>
+          <w:sz w:val="20"/>
+          <w:szCs w:val="20"/>
+          <w:lang w:val="en-US"/>
+        </w:rPr>
+      </w:pPr>
+      <w:r>
+        <w:rPr>
+          <w:rFonts w:ascii="Consolas" w:hAnsi="Consolas" w:cs="Consolas"/>
+          <w:color w:val="000000"/>
+          <w:sz w:val="20"/>
+          <w:szCs w:val="20"/>
+          <w:lang w:val="en-US"/>
+        </w:rPr>
+        <w:tab/>
+      </w:r>
+      <w:r>
+        <w:rPr>
+          <w:rFonts w:ascii="Consolas" w:hAnsi="Consolas" w:cs="Consolas"/>
+          <w:color w:val="000000"/>
+          <w:sz w:val="20"/>
+          <w:szCs w:val="20"/>
+          <w:lang w:val="en-US"/>
+        </w:rPr>
+        <w:tab/>
+      </w:r>
+      <w:r>
+        <w:rPr>
+          <w:rFonts w:ascii="Consolas" w:hAnsi="Consolas" w:cs="Consolas"/>
+          <w:color w:val="008080"/>
+          <w:sz w:val="20"/>
+          <w:szCs w:val="20"/>
+          <w:lang w:val="en-US"/>
+        </w:rPr>
+        <w:t>&lt;</w:t>
+      </w:r>
+      <w:r>
+        <w:rPr>
+          <w:rFonts w:ascii="Consolas" w:hAnsi="Consolas" w:cs="Consolas"/>
+          <w:color w:val="3F7F7F"/>
+          <w:sz w:val="20"/>
+          <w:szCs w:val="20"/>
+          <w:lang w:val="en-US"/>
+        </w:rPr>
+        <w:t>dependency</w:t>
+      </w:r>
+      <w:r>
+        <w:rPr>
+          <w:rFonts w:ascii="Consolas" w:hAnsi="Consolas" w:cs="Consolas"/>
+          <w:color w:val="008080"/>
+          <w:sz w:val="20"/>
+          <w:szCs w:val="20"/>
+          <w:lang w:val="en-US"/>
+        </w:rPr>
+        <w:t>&gt;</w:t>
+      </w:r>
+    </w:p>
+    <w:p>
+      <w:pPr>
+        <w:autoSpaceDE w:val="0"/>
+        <w:autoSpaceDN w:val="0"/>
+        <w:adjustRightInd w:val="0"/>
+        <w:spacing w:after="0" w:line="240" w:lineRule="auto"/>
+        <w:rPr>
+          <w:rFonts w:ascii="Consolas" w:hAnsi="Consolas" w:cs="Consolas"/>
+          <w:sz w:val="20"/>
+          <w:szCs w:val="20"/>
+          <w:lang w:val="en-US"/>
+        </w:rPr>
+      </w:pPr>
+      <w:r>
+        <w:rPr>
+          <w:rFonts w:ascii="Consolas" w:hAnsi="Consolas" w:cs="Consolas"/>
+          <w:color w:val="000000"/>
+          <w:sz w:val="20"/>
+          <w:szCs w:val="20"/>
+          <w:lang w:val="en-US"/>
+        </w:rPr>
+        <w:tab/>
+      </w:r>
+      <w:r>
+        <w:rPr>
+          <w:rFonts w:ascii="Consolas" w:hAnsi="Consolas" w:cs="Consolas"/>
+          <w:color w:val="000000"/>
+          <w:sz w:val="20"/>
+          <w:szCs w:val="20"/>
+          <w:lang w:val="en-US"/>
+        </w:rPr>
+        <w:tab/>
+      </w:r>
+      <w:r>
+        <w:rPr>
+          <w:rFonts w:ascii="Consolas" w:hAnsi="Consolas" w:cs="Consolas"/>
+          <w:color w:val="000000"/>
+          <w:sz w:val="20"/>
+          <w:szCs w:val="20"/>
+          <w:lang w:val="en-US"/>
+        </w:rPr>
+        <w:tab/>
+      </w:r>
+      <w:r>
+        <w:rPr>
+          <w:rFonts w:ascii="Consolas" w:hAnsi="Consolas" w:cs="Consolas"/>
+          <w:color w:val="008080"/>
+          <w:sz w:val="20"/>
+          <w:szCs w:val="20"/>
+          <w:lang w:val="en-US"/>
+        </w:rPr>
+        <w:t>&lt;</w:t>
+      </w:r>
+      <w:proofErr w:type="spellStart"/>
+      <w:r>
+        <w:rPr>
+          <w:rFonts w:ascii="Consolas" w:hAnsi="Consolas" w:cs="Consolas"/>
+          <w:color w:val="3F7F7F"/>
+          <w:sz w:val="20"/>
+          <w:szCs w:val="20"/>
+          <w:lang w:val="en-US"/>
+        </w:rPr>
+        <w:t>groupId</w:t>
+      </w:r>
+      <w:proofErr w:type="spellEnd"/>
+      <w:r>
+        <w:rPr>
+          <w:rFonts w:ascii="Consolas" w:hAnsi="Consolas" w:cs="Consolas"/>
+          <w:color w:val="008080"/>
+          <w:sz w:val="20"/>
+          <w:szCs w:val="20"/>
+          <w:lang w:val="en-US"/>
+        </w:rPr>
+        <w:t>&gt;</w:t>
+      </w:r>
+      <w:proofErr w:type="spellStart"/>
+      <w:r>
+        <w:rPr>
+          <w:rFonts w:ascii="Consolas" w:hAnsi="Consolas" w:cs="Consolas"/>
+          <w:color w:val="000000"/>
+          <w:sz w:val="20"/>
+          <w:szCs w:val="20"/>
+          <w:lang w:val="en-US"/>
+        </w:rPr>
+        <w:t>javax.servlet.jsp</w:t>
+      </w:r>
+      <w:proofErr w:type="spellEnd"/>
+      <w:r>
+        <w:rPr>
+          <w:rFonts w:ascii="Consolas" w:hAnsi="Consolas" w:cs="Consolas"/>
+          <w:color w:val="008080"/>
+          <w:sz w:val="20"/>
+          <w:szCs w:val="20"/>
+          <w:lang w:val="en-US"/>
+        </w:rPr>
+        <w:t>&lt;/</w:t>
+      </w:r>
+      <w:proofErr w:type="spellStart"/>
+      <w:r>
+        <w:rPr>
+          <w:rFonts w:ascii="Consolas" w:hAnsi="Consolas" w:cs="Consolas"/>
+          <w:color w:val="3F7F7F"/>
+          <w:sz w:val="20"/>
+          <w:szCs w:val="20"/>
+          <w:lang w:val="en-US"/>
+        </w:rPr>
+        <w:t>groupId</w:t>
+      </w:r>
+      <w:proofErr w:type="spellEnd"/>
+      <w:r>
+        <w:rPr>
+          <w:rFonts w:ascii="Consolas" w:hAnsi="Consolas" w:cs="Consolas"/>
+          <w:color w:val="008080"/>
+          <w:sz w:val="20"/>
+          <w:szCs w:val="20"/>
+          <w:lang w:val="en-US"/>
+        </w:rPr>
+        <w:t>&gt;</w:t>
+      </w:r>
+    </w:p>
+    <w:p>
+      <w:pPr>
+        <w:autoSpaceDE w:val="0"/>
+        <w:autoSpaceDN w:val="0"/>
+        <w:adjustRightInd w:val="0"/>
+        <w:spacing w:after="0" w:line="240" w:lineRule="auto"/>
+        <w:rPr>
+          <w:rFonts w:ascii="Consolas" w:hAnsi="Consolas" w:cs="Consolas"/>
+          <w:sz w:val="20"/>
+          <w:szCs w:val="20"/>
+          <w:lang w:val="en-US"/>
+        </w:rPr>
+      </w:pPr>
+      <w:r>
+        <w:rPr>
+          <w:rFonts w:ascii="Consolas" w:hAnsi="Consolas" w:cs="Consolas"/>
+          <w:color w:val="000000"/>
+          <w:sz w:val="20"/>
+          <w:szCs w:val="20"/>
+          <w:lang w:val="en-US"/>
+        </w:rPr>
+        <w:tab/>
+      </w:r>
+      <w:r>
+        <w:rPr>
+          <w:rFonts w:ascii="Consolas" w:hAnsi="Consolas" w:cs="Consolas"/>
+          <w:color w:val="000000"/>
+          <w:sz w:val="20"/>
+          <w:szCs w:val="20"/>
+          <w:lang w:val="en-US"/>
+        </w:rPr>
+        <w:tab/>
+      </w:r>
+      <w:r>
+        <w:rPr>
+          <w:rFonts w:ascii="Consolas" w:hAnsi="Consolas" w:cs="Consolas"/>
+          <w:color w:val="000000"/>
+          <w:sz w:val="20"/>
+          <w:szCs w:val="20"/>
+          <w:lang w:val="en-US"/>
+        </w:rPr>
+        <w:tab/>
+      </w:r>
+      <w:r>
+        <w:rPr>
+          <w:rFonts w:ascii="Consolas" w:hAnsi="Consolas" w:cs="Consolas"/>
+          <w:color w:val="008080"/>
+          <w:sz w:val="20"/>
+          <w:szCs w:val="20"/>
+          <w:lang w:val="en-US"/>
+        </w:rPr>
+        <w:t>&lt;</w:t>
+      </w:r>
+      <w:proofErr w:type="spellStart"/>
+      <w:r>
+        <w:rPr>
+          <w:rFonts w:ascii="Consolas" w:hAnsi="Consolas" w:cs="Consolas"/>
+          <w:color w:val="3F7F7F"/>
+          <w:sz w:val="20"/>
+          <w:szCs w:val="20"/>
+          <w:lang w:val="en-US"/>
+        </w:rPr>
+        <w:t>artifactId</w:t>
+      </w:r>
+      <w:proofErr w:type="spellEnd"/>
+      <w:r>
+        <w:rPr>
+          <w:rFonts w:ascii="Consolas" w:hAnsi="Consolas" w:cs="Consolas"/>
+          <w:color w:val="008080"/>
+          <w:sz w:val="20"/>
+          <w:szCs w:val="20"/>
+          <w:lang w:val="en-US"/>
+        </w:rPr>
+        <w:t>&gt;</w:t>
+      </w:r>
+      <w:proofErr w:type="spellStart"/>
+      <w:r>
+        <w:rPr>
+          <w:rFonts w:ascii="Consolas" w:hAnsi="Consolas" w:cs="Consolas"/>
+          <w:color w:val="000000"/>
+          <w:sz w:val="20"/>
+          <w:szCs w:val="20"/>
+          <w:lang w:val="en-US"/>
+        </w:rPr>
+        <w:t>javax.servlet.jsp-</w:t>
+      </w:r>
+      <w:r>
+        <w:rPr>
+          <w:rFonts w:ascii="Consolas" w:hAnsi="Consolas" w:cs="Consolas"/>
+          <w:color w:val="000000"/>
+          <w:sz w:val="20"/>
+          <w:szCs w:val="20"/>
+          <w:u w:val="single"/>
+          <w:lang w:val="en-US"/>
+        </w:rPr>
+        <w:t>api</w:t>
+      </w:r>
+      <w:proofErr w:type="spellEnd"/>
+      <w:r>
+        <w:rPr>
+          <w:rFonts w:ascii="Consolas" w:hAnsi="Consolas" w:cs="Consolas"/>
+          <w:color w:val="008080"/>
+          <w:sz w:val="20"/>
+          <w:szCs w:val="20"/>
+          <w:lang w:val="en-US"/>
+        </w:rPr>
+        <w:t>&lt;/</w:t>
+      </w:r>
+      <w:proofErr w:type="spellStart"/>
+      <w:r>
+        <w:rPr>
+          <w:rFonts w:ascii="Consolas" w:hAnsi="Consolas" w:cs="Consolas"/>
+          <w:color w:val="3F7F7F"/>
+          <w:sz w:val="20"/>
+          <w:szCs w:val="20"/>
+          <w:lang w:val="en-US"/>
+        </w:rPr>
+        <w:t>artifactId</w:t>
+      </w:r>
+      <w:proofErr w:type="spellEnd"/>
+      <w:r>
+        <w:rPr>
+          <w:rFonts w:ascii="Consolas" w:hAnsi="Consolas" w:cs="Consolas"/>
+          <w:color w:val="008080"/>
+          <w:sz w:val="20"/>
+          <w:szCs w:val="20"/>
+          <w:lang w:val="en-US"/>
+        </w:rPr>
+        <w:t>&gt;</w:t>
+      </w:r>
+    </w:p>
+    <w:p>
+      <w:pPr>
+        <w:autoSpaceDE w:val="0"/>
+        <w:autoSpaceDN w:val="0"/>
+        <w:adjustRightInd w:val="0"/>
+        <w:spacing w:after="0" w:line="240" w:lineRule="auto"/>
+        <w:rPr>
+          <w:rFonts w:ascii="Consolas" w:hAnsi="Consolas" w:cs="Consolas"/>
+          <w:sz w:val="20"/>
+          <w:szCs w:val="20"/>
+          <w:lang w:val="en-US"/>
+        </w:rPr>
+      </w:pPr>
+      <w:r>
+        <w:rPr>
+          <w:rFonts w:ascii="Consolas" w:hAnsi="Consolas" w:cs="Consolas"/>
+          <w:color w:val="000000"/>
+          <w:sz w:val="20"/>
+          <w:szCs w:val="20"/>
+          <w:lang w:val="en-US"/>
+        </w:rPr>
+        <w:tab/>
+      </w:r>
+      <w:r>
+        <w:rPr>
+          <w:rFonts w:ascii="Consolas" w:hAnsi="Consolas" w:cs="Consolas"/>
+          <w:color w:val="000000"/>
+          <w:sz w:val="20"/>
+          <w:szCs w:val="20"/>
+          <w:lang w:val="en-US"/>
+        </w:rPr>
+        <w:tab/>
+      </w:r>
+      <w:r>
+        <w:rPr>
+          <w:rFonts w:ascii="Consolas" w:hAnsi="Consolas" w:cs="Consolas"/>
+          <w:color w:val="000000"/>
+          <w:sz w:val="20"/>
+          <w:szCs w:val="20"/>
+          <w:lang w:val="en-US"/>
+        </w:rPr>
+        <w:tab/>
+      </w:r>
+      <w:r>
+        <w:rPr>
+          <w:rFonts w:ascii="Consolas" w:hAnsi="Consolas" w:cs="Consolas"/>
+          <w:color w:val="008080"/>
+          <w:sz w:val="20"/>
+          <w:szCs w:val="20"/>
+          <w:lang w:val="en-US"/>
+        </w:rPr>
+        <w:t>&lt;</w:t>
+      </w:r>
+      <w:r>
+        <w:rPr>
+          <w:rFonts w:ascii="Consolas" w:hAnsi="Consolas" w:cs="Consolas"/>
+          <w:color w:val="3F7F7F"/>
+          <w:sz w:val="20"/>
+          <w:szCs w:val="20"/>
+          <w:lang w:val="en-US"/>
+        </w:rPr>
+        <w:t>version</w:t>
+      </w:r>
+      <w:r>
+        <w:rPr>
+          <w:rFonts w:ascii="Consolas" w:hAnsi="Consolas" w:cs="Consolas"/>
+          <w:color w:val="008080"/>
+          <w:sz w:val="20"/>
+          <w:szCs w:val="20"/>
+          <w:lang w:val="en-US"/>
+        </w:rPr>
+        <w:t>&gt;</w:t>
+      </w:r>
+      <w:r>
+        <w:rPr>
+          <w:rFonts w:ascii="Consolas" w:hAnsi="Consolas" w:cs="Consolas"/>
+          <w:color w:val="000000"/>
+          <w:sz w:val="20"/>
+          <w:szCs w:val="20"/>
+          <w:lang w:val="en-US"/>
+        </w:rPr>
+        <w:t>2.3.1</w:t>
+      </w:r>
+      <w:r>
+        <w:rPr>
+          <w:rFonts w:ascii="Consolas" w:hAnsi="Consolas" w:cs="Consolas"/>
+          <w:color w:val="008080"/>
+          <w:sz w:val="20"/>
+          <w:szCs w:val="20"/>
+          <w:lang w:val="en-US"/>
+        </w:rPr>
+        <w:t>&lt;/</w:t>
+      </w:r>
+      <w:r>
+        <w:rPr>
+          <w:rFonts w:ascii="Consolas" w:hAnsi="Consolas" w:cs="Consolas"/>
+          <w:color w:val="3F7F7F"/>
+          <w:sz w:val="20"/>
+          <w:szCs w:val="20"/>
+          <w:lang w:val="en-US"/>
+        </w:rPr>
+        <w:t>version</w:t>
+      </w:r>
+      <w:r>
+        <w:rPr>
+          <w:rFonts w:ascii="Consolas" w:hAnsi="Consolas" w:cs="Consolas"/>
+          <w:color w:val="008080"/>
+          <w:sz w:val="20"/>
+          <w:szCs w:val="20"/>
+          <w:lang w:val="en-US"/>
+        </w:rPr>
+        <w:t>&gt;</w:t>
+      </w:r>
+    </w:p>
+    <w:p>
+      <w:pPr>
+        <w:autoSpaceDE w:val="0"/>
+        <w:autoSpaceDN w:val="0"/>
+        <w:adjustRightInd w:val="0"/>
+        <w:spacing w:after="0" w:line="240" w:lineRule="auto"/>
+        <w:rPr>
+          <w:rFonts w:ascii="Consolas" w:hAnsi="Consolas" w:cs="Consolas"/>
+          <w:sz w:val="20"/>
+          <w:szCs w:val="20"/>
+          <w:lang w:val="en-US"/>
+        </w:rPr>
+      </w:pPr>
+      <w:r>
+        <w:rPr>
+          <w:rFonts w:ascii="Consolas" w:hAnsi="Consolas" w:cs="Consolas"/>
+          <w:color w:val="000000"/>
+          <w:sz w:val="20"/>
+          <w:szCs w:val="20"/>
+          <w:lang w:val="en-US"/>
+        </w:rPr>
+        <w:tab/>
+      </w:r>
+      <w:r>
+        <w:rPr>
+          <w:rFonts w:ascii="Consolas" w:hAnsi="Consolas" w:cs="Consolas"/>
+          <w:color w:val="000000"/>
+          <w:sz w:val="20"/>
+          <w:szCs w:val="20"/>
+          <w:lang w:val="en-US"/>
+        </w:rPr>
+        <w:tab/>
+      </w:r>
+      <w:r>
+        <w:rPr>
+          <w:rFonts w:ascii="Consolas" w:hAnsi="Consolas" w:cs="Consolas"/>
+          <w:color w:val="008080"/>
+          <w:sz w:val="20"/>
+          <w:szCs w:val="20"/>
+          <w:lang w:val="en-US"/>
+        </w:rPr>
+        <w:t>&lt;/</w:t>
+      </w:r>
+      <w:r>
+        <w:rPr>
+          <w:rFonts w:ascii="Consolas" w:hAnsi="Consolas" w:cs="Consolas"/>
+          <w:color w:val="3F7F7F"/>
+          <w:sz w:val="20"/>
+          <w:szCs w:val="20"/>
+          <w:lang w:val="en-US"/>
+        </w:rPr>
+        <w:t>dependency</w:t>
+      </w:r>
+      <w:r>
+        <w:rPr>
+          <w:rFonts w:ascii="Consolas" w:hAnsi="Consolas" w:cs="Consolas"/>
+          <w:color w:val="008080"/>
+          <w:sz w:val="20"/>
+          <w:szCs w:val="20"/>
+          <w:lang w:val="en-US"/>
+        </w:rPr>
+        <w:t>&gt;</w:t>
+      </w:r>
+    </w:p>
+    <w:p>
+      <w:pPr>
+        <w:autoSpaceDE w:val="0"/>
+        <w:autoSpaceDN w:val="0"/>
+        <w:adjustRightInd w:val="0"/>
+        <w:spacing w:after="0" w:line="240" w:lineRule="auto"/>
+        <w:rPr>
+          <w:rFonts w:ascii="Consolas" w:hAnsi="Consolas" w:cs="Consolas"/>
+          <w:sz w:val="20"/>
+          <w:szCs w:val="20"/>
+          <w:lang w:val="en-US"/>
+        </w:rPr>
+      </w:pPr>
+      <w:r>
+        <w:rPr>
+          <w:rFonts w:ascii="Consolas" w:hAnsi="Consolas" w:cs="Consolas"/>
+          <w:color w:val="000000"/>
+          <w:sz w:val="20"/>
+          <w:szCs w:val="20"/>
+          <w:lang w:val="en-US"/>
+        </w:rPr>
+        <w:tab/>
+      </w:r>
+      <w:r>
+        <w:rPr>
+          <w:rFonts w:ascii="Consolas" w:hAnsi="Consolas" w:cs="Consolas"/>
+          <w:color w:val="000000"/>
+          <w:sz w:val="20"/>
+          <w:szCs w:val="20"/>
+          <w:lang w:val="en-US"/>
+        </w:rPr>
+        <w:tab/>
+      </w:r>
+      <w:r>
+        <w:rPr>
+          <w:rFonts w:ascii="Consolas" w:hAnsi="Consolas" w:cs="Consolas"/>
+          <w:color w:val="008080"/>
+          <w:sz w:val="20"/>
+          <w:szCs w:val="20"/>
+          <w:lang w:val="en-US"/>
+        </w:rPr>
+        <w:t>&lt;</w:t>
+      </w:r>
+      <w:r>
+        <w:rPr>
+          <w:rFonts w:ascii="Consolas" w:hAnsi="Consolas" w:cs="Consolas"/>
+          <w:color w:val="3F7F7F"/>
+          <w:sz w:val="20"/>
+          <w:szCs w:val="20"/>
+          <w:lang w:val="en-US"/>
+        </w:rPr>
+        <w:t>dependency</w:t>
+      </w:r>
+      <w:r>
+        <w:rPr>
+          <w:rFonts w:ascii="Consolas" w:hAnsi="Consolas" w:cs="Consolas"/>
+          <w:color w:val="008080"/>
+          <w:sz w:val="20"/>
+          <w:szCs w:val="20"/>
+          <w:lang w:val="en-US"/>
+        </w:rPr>
+        <w:t>&gt;</w:t>
+      </w:r>
+    </w:p>
+    <w:p>
+      <w:pPr>
+        <w:autoSpaceDE w:val="0"/>
+        <w:autoSpaceDN w:val="0"/>
+        <w:adjustRightInd w:val="0"/>
+        <w:spacing w:after="0" w:line="240" w:lineRule="auto"/>
+        <w:rPr>
+          <w:rFonts w:ascii="Consolas" w:hAnsi="Consolas" w:cs="Consolas"/>
+          <w:sz w:val="20"/>
+          <w:szCs w:val="20"/>
+        </w:rPr>
+      </w:pPr>
+      <w:r>
+        <w:rPr>
+          <w:rFonts w:ascii="Consolas" w:hAnsi="Consolas" w:cs="Consolas"/>
+          <w:color w:val="000000"/>
+          <w:sz w:val="20"/>
+          <w:szCs w:val="20"/>
+          <w:lang w:val="en-US"/>
+        </w:rPr>
+        <w:tab/>
+      </w:r>
+      <w:r>
+        <w:rPr>
+          <w:rFonts w:ascii="Consolas" w:hAnsi="Consolas" w:cs="Consolas"/>
+          <w:color w:val="000000"/>
+          <w:sz w:val="20"/>
+          <w:szCs w:val="20"/>
+          <w:lang w:val="en-US"/>
+        </w:rPr>
+        <w:tab/>
+      </w:r>
+      <w:r>
+        <w:rPr>
+          <w:rFonts w:ascii="Consolas" w:hAnsi="Consolas" w:cs="Consolas"/>
+          <w:color w:val="000000"/>
+          <w:sz w:val="20"/>
+          <w:szCs w:val="20"/>
+          <w:lang w:val="en-US"/>
+        </w:rPr>
+        <w:tab/>
+      </w:r>
+      <w:r>
+        <w:rPr>
+          <w:rFonts w:ascii="Consolas" w:hAnsi="Consolas" w:cs="Consolas"/>
+          <w:color w:val="008080"/>
+          <w:sz w:val="20"/>
+          <w:szCs w:val="20"/>
+        </w:rPr>
+        <w:t>&lt;</w:t>
+      </w:r>
+      <w:r>
+        <w:rPr>
+          <w:rFonts w:ascii="Consolas" w:hAnsi="Consolas" w:cs="Consolas"/>
+          <w:color w:val="3F7F7F"/>
+          <w:sz w:val="20"/>
+          <w:szCs w:val="20"/>
+        </w:rPr>
+        <w:t>groupId</w:t>
+      </w:r>
+      <w:r>
+        <w:rPr>
+          <w:rFonts w:ascii="Consolas" w:hAnsi="Consolas" w:cs="Consolas"/>
+          <w:color w:val="008080"/>
+          <w:sz w:val="20"/>
+          <w:szCs w:val="20"/>
+        </w:rPr>
+        <w:t>&gt;</w:t>
+      </w:r>
+      <w:r>
+        <w:rPr>
+          <w:rFonts w:ascii="Consolas" w:hAnsi="Consolas" w:cs="Consolas"/>
+          <w:color w:val="000000"/>
+          <w:sz w:val="20"/>
+          <w:szCs w:val="20"/>
+        </w:rPr>
+        <w:t>javax.servlet</w:t>
+      </w:r>
+      <w:r>
+        <w:rPr>
+          <w:rFonts w:ascii="Consolas" w:hAnsi="Consolas" w:cs="Consolas"/>
+          <w:color w:val="008080"/>
+          <w:sz w:val="20"/>
+          <w:szCs w:val="20"/>
+        </w:rPr>
+        <w:t>&lt;/</w:t>
+      </w:r>
+      <w:r>
+        <w:rPr>
+          <w:rFonts w:ascii="Consolas" w:hAnsi="Consolas" w:cs="Consolas"/>
+          <w:color w:val="3F7F7F"/>
+          <w:sz w:val="20"/>
+          <w:szCs w:val="20"/>
+        </w:rPr>
+        <w:t>groupId</w:t>
+      </w:r>
+      <w:r>
+        <w:rPr>
+          <w:rFonts w:ascii="Consolas" w:hAnsi="Consolas" w:cs="Consolas"/>
+          <w:color w:val="008080"/>
+          <w:sz w:val="20"/>
+          <w:szCs w:val="20"/>
+        </w:rPr>
+        <w:t>&gt;</w:t>
+      </w:r>
+    </w:p>
+    <w:p>
+      <w:pPr>
+        <w:autoSpaceDE w:val="0"/>
+        <w:autoSpaceDN w:val="0"/>
+        <w:adjustRightInd w:val="0"/>
+        <w:spacing w:after="0" w:line="240" w:lineRule="auto"/>
+        <w:rPr>
+          <w:rFonts w:ascii="Consolas" w:hAnsi="Consolas" w:cs="Consolas"/>
+          <w:sz w:val="20"/>
+          <w:szCs w:val="20"/>
+        </w:rPr>
+      </w:pPr>
+      <w:r>
+        <w:rPr>
+          <w:rFonts w:ascii="Consolas" w:hAnsi="Consolas" w:cs="Consolas"/>
+          <w:color w:val="000000"/>
+          <w:sz w:val="20"/>
+          <w:szCs w:val="20"/>
+        </w:rPr>
+        <w:tab/>
+      </w:r>
+      <w:r>
+        <w:rPr>
+          <w:rFonts w:ascii="Consolas" w:hAnsi="Consolas" w:cs="Consolas"/>
+          <w:color w:val="000000"/>
+          <w:sz w:val="20"/>
+          <w:szCs w:val="20"/>
+        </w:rPr>
+        <w:tab/>
+      </w:r>
+      <w:r>
+        <w:rPr>
+          <w:rFonts w:ascii="Consolas" w:hAnsi="Consolas" w:cs="Consolas"/>
+          <w:color w:val="000000"/>
+          <w:sz w:val="20"/>
+          <w:szCs w:val="20"/>
+        </w:rPr>
+        <w:tab/>
+      </w:r>
+      <w:r>
+        <w:rPr>
+          <w:rFonts w:ascii="Consolas" w:hAnsi="Consolas" w:cs="Consolas"/>
+          <w:color w:val="008080"/>
+          <w:sz w:val="20"/>
+          <w:szCs w:val="20"/>
+        </w:rPr>
+        <w:t>&lt;</w:t>
+      </w:r>
+      <w:r>
+        <w:rPr>
+          <w:rFonts w:ascii="Consolas" w:hAnsi="Consolas" w:cs="Consolas"/>
+          <w:color w:val="3F7F7F"/>
+          <w:sz w:val="20"/>
+          <w:szCs w:val="20"/>
+        </w:rPr>
+        <w:t>artifactId</w:t>
+      </w:r>
+      <w:r>
+        <w:rPr>
+          <w:rFonts w:ascii="Consolas" w:hAnsi="Consolas" w:cs="Consolas"/>
+          <w:color w:val="008080"/>
+          <w:sz w:val="20"/>
+          <w:szCs w:val="20"/>
+        </w:rPr>
+        <w:t>&gt;</w:t>
+      </w:r>
+      <w:r>
+        <w:rPr>
+          <w:rFonts w:ascii="Consolas" w:hAnsi="Consolas" w:cs="Consolas"/>
+          <w:color w:val="000000"/>
+          <w:sz w:val="20"/>
+          <w:szCs w:val="20"/>
+          <w:u w:val="single"/>
+        </w:rPr>
+        <w:t>jstl</w:t>
+      </w:r>
+      <w:r>
+        <w:rPr>
+          <w:rFonts w:ascii="Consolas" w:hAnsi="Consolas" w:cs="Consolas"/>
+          <w:color w:val="008080"/>
+          <w:sz w:val="20"/>
+          <w:szCs w:val="20"/>
+        </w:rPr>
+        <w:t>&lt;/</w:t>
+      </w:r>
+      <w:r>
+        <w:rPr>
+          <w:rFonts w:ascii="Consolas" w:hAnsi="Consolas" w:cs="Consolas"/>
+          <w:color w:val="3F7F7F"/>
+          <w:sz w:val="20"/>
+          <w:szCs w:val="20"/>
+        </w:rPr>
+        <w:t>artifactId</w:t>
+      </w:r>
+      <w:r>
+        <w:rPr>
+          <w:rFonts w:ascii="Consolas" w:hAnsi="Consolas" w:cs="Consolas"/>
+          <w:color w:val="008080"/>
+          <w:sz w:val="20"/>
+          <w:szCs w:val="20"/>
+        </w:rPr>
+        <w:t>&gt;</w:t>
+      </w:r>
+    </w:p>
+    <w:p>
+      <w:pPr>
+        <w:autoSpaceDE w:val="0"/>
+        <w:autoSpaceDN w:val="0"/>
+        <w:adjustRightInd w:val="0"/>
+        <w:spacing w:after="0" w:line="240" w:lineRule="auto"/>
+        <w:rPr>
+          <w:rFonts w:ascii="Consolas" w:hAnsi="Consolas" w:cs="Consolas"/>
+          <w:sz w:val="20"/>
+          <w:szCs w:val="20"/>
+        </w:rPr>
+      </w:pPr>
+      <w:r>
+        <w:rPr>
+          <w:rFonts w:ascii="Consolas" w:hAnsi="Consolas" w:cs="Consolas"/>
+          <w:color w:val="000000"/>
+          <w:sz w:val="20"/>
+          <w:szCs w:val="20"/>
+        </w:rPr>
+        <w:tab/>
+      </w:r>
+      <w:r>
+        <w:rPr>
+          <w:rFonts w:ascii="Consolas" w:hAnsi="Consolas" w:cs="Consolas"/>
+          <w:color w:val="000000"/>
+          <w:sz w:val="20"/>
+          <w:szCs w:val="20"/>
+        </w:rPr>
+        <w:tab/>
+      </w:r>
+      <w:r>
+        <w:rPr>
+          <w:rFonts w:ascii="Consolas" w:hAnsi="Consolas" w:cs="Consolas"/>
+          <w:color w:val="000000"/>
+          <w:sz w:val="20"/>
+          <w:szCs w:val="20"/>
+        </w:rPr>
+        <w:tab/>
+      </w:r>
+      <w:r>
+        <w:rPr>
+          <w:rFonts w:ascii="Consolas" w:hAnsi="Consolas" w:cs="Consolas"/>
+          <w:color w:val="008080"/>
+          <w:sz w:val="20"/>
+          <w:szCs w:val="20"/>
+        </w:rPr>
+        <w:t>&lt;</w:t>
+      </w:r>
+      <w:r>
+        <w:rPr>
+          <w:rFonts w:ascii="Consolas" w:hAnsi="Consolas" w:cs="Consolas"/>
+          <w:color w:val="3F7F7F"/>
+          <w:sz w:val="20"/>
+          <w:szCs w:val="20"/>
+        </w:rPr>
+        <w:t>version</w:t>
+      </w:r>
+      <w:r>
+        <w:rPr>
+          <w:rFonts w:ascii="Consolas" w:hAnsi="Consolas" w:cs="Consolas"/>
+          <w:color w:val="008080"/>
+          <w:sz w:val="20"/>
+          <w:szCs w:val="20"/>
+        </w:rPr>
+        <w:t>&gt;</w:t>
+      </w:r>
+      <w:r>
+        <w:rPr>
+          <w:rFonts w:ascii="Consolas" w:hAnsi="Consolas" w:cs="Consolas"/>
+          <w:color w:val="000000"/>
+          <w:sz w:val="20"/>
+          <w:szCs w:val="20"/>
+        </w:rPr>
+        <w:t>1.2</w:t>
+      </w:r>
+      <w:r>
+        <w:rPr>
+          <w:rFonts w:ascii="Consolas" w:hAnsi="Consolas" w:cs="Consolas"/>
+          <w:color w:val="008080"/>
+          <w:sz w:val="20"/>
+          <w:szCs w:val="20"/>
+        </w:rPr>
+        <w:t>&lt;/</w:t>
+      </w:r>
+      <w:r>
+        <w:rPr>
+          <w:rFonts w:ascii="Consolas" w:hAnsi="Consolas" w:cs="Consolas"/>
+          <w:color w:val="3F7F7F"/>
+          <w:sz w:val="20"/>
+          <w:szCs w:val="20"/>
+        </w:rPr>
+        <w:t>version</w:t>
+      </w:r>
+      <w:r>
+        <w:rPr>
+          <w:rFonts w:ascii="Consolas" w:hAnsi="Consolas" w:cs="Consolas"/>
+          <w:color w:val="008080"/>
+          <w:sz w:val="20"/>
+          <w:szCs w:val="20"/>
+        </w:rPr>
+        <w:t>&gt;</w:t>
+      </w:r>
+    </w:p>
+    <w:p>
+      <w:pPr>
+        <w:autoSpaceDE w:val="0"/>
+        <w:autoSpaceDN w:val="0"/>
+        <w:adjustRightInd w:val="0"/>
+        <w:spacing w:after="0" w:line="240" w:lineRule="auto"/>
+        <w:rPr>
+          <w:rFonts w:ascii="Consolas" w:hAnsi="Consolas" w:cs="Consolas"/>
+          <w:color w:val="008080"/>
+          <w:sz w:val="20"/>
+          <w:szCs w:val="20"/>
+        </w:rPr>
+      </w:pPr>
+      <w:r>
+        <w:rPr>
+          <w:rFonts w:ascii="Consolas" w:hAnsi="Consolas" w:cs="Consolas"/>
+          <w:color w:val="000000"/>
+          <w:sz w:val="20"/>
+          <w:szCs w:val="20"/>
+        </w:rPr>
+        <w:tab/>
+      </w:r>
+      <w:r>
+        <w:rPr>
+          <w:rFonts w:ascii="Consolas" w:hAnsi="Consolas" w:cs="Consolas"/>
+          <w:color w:val="000000"/>
+          <w:sz w:val="20"/>
+          <w:szCs w:val="20"/>
+        </w:rPr>
+        <w:tab/>
+      </w:r>
+      <w:r>
+        <w:rPr>
+          <w:rFonts w:ascii="Consolas" w:hAnsi="Consolas" w:cs="Consolas"/>
+          <w:color w:val="008080"/>
+          <w:sz w:val="20"/>
+          <w:szCs w:val="20"/>
+        </w:rPr>
+        <w:t>&lt;/</w:t>
+      </w:r>
+      <w:r>
+        <w:rPr>
+          <w:rFonts w:ascii="Consolas" w:hAnsi="Consolas" w:cs="Consolas"/>
+          <w:color w:val="3F7F7F"/>
+          <w:sz w:val="20"/>
+          <w:szCs w:val="20"/>
+        </w:rPr>
+        <w:t>dependency</w:t>
+      </w:r>
+      <w:r>
+        <w:rPr>
+          <w:rFonts w:ascii="Consolas" w:hAnsi="Consolas" w:cs="Consolas"/>
+          <w:color w:val="008080"/>
+          <w:sz w:val="20"/>
+          <w:szCs w:val="20"/>
+        </w:rPr>
+        <w:t>&gt;</w:t>
+      </w:r>
+    </w:p>
+    <w:p>
+      <w:pPr>
+        <w:autoSpaceDE w:val="0"/>
+        <w:autoSpaceDN w:val="0"/>
+        <w:adjustRightInd w:val="0"/>
+        <w:spacing w:after="0" w:line="240" w:lineRule="auto"/>
+        <w:rPr>
+          <w:rFonts w:ascii="Consolas" w:hAnsi="Consolas" w:cs="Consolas"/>
+          <w:color w:val="008080"/>
+          <w:sz w:val="20"/>
+          <w:szCs w:val="20"/>
+          <w:lang w:val="en-US"/>
+        </w:rPr>
+      </w:pPr>
+      <w:r>
+        <w:rPr>
+          <w:rFonts w:ascii="Consolas" w:hAnsi="Consolas" w:cs="Consolas"/>
+          <w:color w:val="000000"/>
+          <w:sz w:val="20"/>
+          <w:szCs w:val="20"/>
+        </w:rPr>
+        <w:tab/>
+      </w:r>
+      <w:r>
+        <w:rPr>
+          <w:rFonts w:ascii="Consolas" w:hAnsi="Consolas" w:cs="Consolas"/>
+          <w:color w:val="008080"/>
+          <w:sz w:val="20"/>
+          <w:szCs w:val="20"/>
+          <w:lang w:val="en-US"/>
+        </w:rPr>
+        <w:t>&lt;/</w:t>
+      </w:r>
+      <w:r>
+        <w:rPr>
+          <w:rFonts w:ascii="Consolas" w:hAnsi="Consolas" w:cs="Consolas"/>
+          <w:color w:val="3F7F7F"/>
+          <w:sz w:val="20"/>
+          <w:szCs w:val="20"/>
+          <w:lang w:val="en-US"/>
+        </w:rPr>
+        <w:t>dependencies</w:t>
+      </w:r>
+      <w:r>
+        <w:rPr>
+          <w:rFonts w:ascii="Consolas" w:hAnsi="Consolas" w:cs="Consolas"/>
+          <w:color w:val="008080"/>
+          <w:sz w:val="20"/>
+          <w:szCs w:val="20"/>
+          <w:lang w:val="en-US"/>
+        </w:rPr>
+        <w:t>&gt;</w:t>
+      </w:r>
+    </w:p>
+    <w:p>
+      <w:pPr>
+        <w:pStyle w:val="IntenseQuote"/>
+        <w:rPr>
+          <w:lang w:val="en-US"/>
+        </w:rPr>
+      </w:pPr>
+      <w:r>
+        <w:rPr>
+          <w:lang w:val="en-US"/>
+        </w:rPr>
+        <w:t>#video</w:t>
+      </w:r>
+      <w:r>
+        <w:rPr>
+          <w:lang w:val="en-US"/>
+        </w:rPr>
+        <w:t xml:space="preserve"> </w:t>
+      </w:r>
+      <w:r>
+        <w:rPr>
+          <w:lang w:val="en-US"/>
+        </w:rPr>
+        <w:t>4 (Spring MVC Hello World Applica</w:t>
+      </w:r>
+      <w:r>
+        <w:rPr>
+          <w:lang w:val="en-US"/>
+        </w:rPr>
+        <w:t>t</w:t>
+      </w:r>
+      <w:r>
+        <w:rPr>
+          <w:lang w:val="en-US"/>
+        </w:rPr>
+        <w:t>ion)</w:t>
+      </w:r>
+    </w:p>
+    <w:p>
+      <w:pPr>
+        <w:rPr>
+          <w:lang w:val="en-US"/>
+        </w:rPr>
+      </w:pPr>
+      <w:r>
+        <w:rPr>
+          <w:lang w:val="en-US"/>
+        </w:rPr>
+        <w:t>Configure web.xml be defining a servlet with indication to spring configuration file</w:t>
       </w:r>
       <w:bookmarkStart w:id="0" w:name="_GoBack"/>
       <w:bookmarkEnd w:id="0"/>
@@ -2018,6 +4385,92 @@
     </w:lvl>
   </w:abstractNum>
   <w:abstractNum w:abstractNumId="2" w15:restartNumberingAfterBreak="0">
+    <w:nsid w:val="39AA60A7"/>
+    <w:multiLevelType w:val="hybridMultilevel"/>
+    <w:tmpl w:val="2B56D5CC"/>
+    <w:lvl w:ilvl="0" w:tplc="0415000F">
+      <w:start w:val="1"/>
+      <w:numFmt w:val="decimal"/>
+      <w:lvlText w:val="%1."/>
+      <w:lvlJc w:val="left"/>
+      <w:pPr>
+        <w:ind w:left="720" w:hanging="360"/>
+      </w:pPr>
+    </w:lvl>
+    <w:lvl w:ilvl="1" w:tplc="04150019">
+      <w:start w:val="1"/>
+      <w:numFmt w:val="lowerLetter"/>
+      <w:lvlText w:val="%2."/>
+      <w:lvlJc w:val="left"/>
+      <w:pPr>
+        <w:ind w:left="1440" w:hanging="360"/>
+      </w:pPr>
+    </w:lvl>
+    <w:lvl w:ilvl="2" w:tplc="0415001B">
+      <w:start w:val="1"/>
+      <w:numFmt w:val="lowerRoman"/>
+      <w:lvlText w:val="%3."/>
+      <w:lvlJc w:val="right"/>
+      <w:pPr>
+        <w:ind w:left="2160" w:hanging="180"/>
+      </w:pPr>
+    </w:lvl>
+    <w:lvl w:ilvl="3" w:tplc="0415000F" w:tentative="1">
+      <w:start w:val="1"/>
+      <w:numFmt w:val="decimal"/>
+      <w:lvlText w:val="%4."/>
+      <w:lvlJc w:val="left"/>
+      <w:pPr>
+        <w:ind w:left="2880" w:hanging="360"/>
+      </w:pPr>
+    </w:lvl>
+    <w:lvl w:ilvl="4" w:tplc="04150019" w:tentative="1">
+      <w:start w:val="1"/>
+      <w:numFmt w:val="lowerLetter"/>
+      <w:lvlText w:val="%5."/>
+      <w:lvlJc w:val="left"/>
+      <w:pPr>
+        <w:ind w:left="3600" w:hanging="360"/>
+      </w:pPr>
+    </w:lvl>
+    <w:lvl w:ilvl="5" w:tplc="0415001B" w:tentative="1">
+      <w:start w:val="1"/>
+      <w:numFmt w:val="lowerRoman"/>
+      <w:lvlText w:val="%6."/>
+      <w:lvlJc w:val="right"/>
+      <w:pPr>
+        <w:ind w:left="4320" w:hanging="180"/>
+      </w:pPr>
+    </w:lvl>
+    <w:lvl w:ilvl="6" w:tplc="0415000F" w:tentative="1">
+      <w:start w:val="1"/>
+      <w:numFmt w:val="decimal"/>
+      <w:lvlText w:val="%7."/>
+      <w:lvlJc w:val="left"/>
+      <w:pPr>
+        <w:ind w:left="5040" w:hanging="360"/>
+      </w:pPr>
+    </w:lvl>
+    <w:lvl w:ilvl="7" w:tplc="04150019" w:tentative="1">
+      <w:start w:val="1"/>
+      <w:numFmt w:val="lowerLetter"/>
+      <w:lvlText w:val="%8."/>
+      <w:lvlJc w:val="left"/>
+      <w:pPr>
+        <w:ind w:left="5760" w:hanging="360"/>
+      </w:pPr>
+    </w:lvl>
+    <w:lvl w:ilvl="8" w:tplc="0415001B" w:tentative="1">
+      <w:start w:val="1"/>
+      <w:numFmt w:val="lowerRoman"/>
+      <w:lvlText w:val="%9."/>
+      <w:lvlJc w:val="right"/>
+      <w:pPr>
+        <w:ind w:left="6480" w:hanging="180"/>
+      </w:pPr>
+    </w:lvl>
+  </w:abstractNum>
+  <w:abstractNum w:abstractNumId="3" w15:restartNumberingAfterBreak="0">
     <w:nsid w:val="590C73E3"/>
     <w:multiLevelType w:val="hybridMultilevel"/>
     <w:tmpl w:val="3B2A40E6"/>
@@ -2130,7 +4583,7 @@
       </w:rPr>
     </w:lvl>
   </w:abstractNum>
-  <w:abstractNum w:abstractNumId="3" w15:restartNumberingAfterBreak="0">
+  <w:abstractNum w:abstractNumId="4" w15:restartNumberingAfterBreak="0">
     <w:nsid w:val="74761990"/>
     <w:multiLevelType w:val="hybridMultilevel"/>
     <w:tmpl w:val="D888545C"/>
@@ -2217,16 +4670,19 @@
     </w:lvl>
   </w:abstractNum>
   <w:num w:numId="1">
-    <w:abstractNumId w:val="2"/>
+    <w:abstractNumId w:val="3"/>
   </w:num>
   <w:num w:numId="2">
-    <w:abstractNumId w:val="3"/>
+    <w:abstractNumId w:val="4"/>
   </w:num>
   <w:num w:numId="3">
     <w:abstractNumId w:val="0"/>
   </w:num>
   <w:num w:numId="4">
     <w:abstractNumId w:val="1"/>
+  </w:num>
+  <w:num w:numId="5">
+    <w:abstractNumId w:val="2"/>
   </w:num>
 </w:numbering>
 </file>

</xml_diff>

<commit_message>
finished video 4, but I need to confugure the server
</commit_message>
<xml_diff>
--- a/notes.docx
+++ b/notes.docx
@@ -7,35 +7,41 @@
         <w:pStyle w:val="IntenseQuote"/>
         <w:rPr>
           <w:rStyle w:val="IntenseReference"/>
+          <w:lang w:val="en-US"/>
         </w:rPr>
       </w:pPr>
       <w:r>
         <w:rPr>
           <w:rStyle w:val="IntenseReference"/>
+          <w:lang w:val="en-US"/>
         </w:rPr>
         <w:t>#Video</w:t>
       </w:r>
       <w:r>
         <w:rPr>
           <w:rStyle w:val="IntenseReference"/>
+          <w:lang w:val="en-US"/>
         </w:rPr>
         <w:t>1</w:t>
       </w:r>
       <w:r>
         <w:rPr>
           <w:rStyle w:val="IntenseReference"/>
+          <w:lang w:val="en-US"/>
         </w:rPr>
         <w:t xml:space="preserve"> (</w:t>
       </w:r>
       <w:r>
         <w:rPr>
           <w:rStyle w:val="IntenseReference"/>
+          <w:lang w:val="en-US"/>
         </w:rPr>
         <w:t>Why MVC...</w:t>
       </w:r>
       <w:r>
         <w:rPr>
           <w:rStyle w:val="IntenseReference"/>
+          <w:lang w:val="en-US"/>
         </w:rPr>
         <w:t>)</w:t>
       </w:r>
@@ -332,25 +338,7 @@
         <w:rPr>
           <w:lang w:val="en-US"/>
         </w:rPr>
-        <w:t>None of</w:t>
-      </w:r>
-      <w:r>
-        <w:rPr>
-          <w:lang w:val="en-US"/>
-        </w:rPr>
-        <w:t xml:space="preserve"> above provided clear separation between </w:t>
-      </w:r>
-      <w:r>
-        <w:rPr>
-          <w:lang w:val="en-US"/>
-        </w:rPr>
-        <w:t>business</w:t>
-      </w:r>
-      <w:r>
-        <w:rPr>
-          <w:lang w:val="en-US"/>
-        </w:rPr>
-        <w:t xml:space="preserve"> logic and </w:t>
+        <w:t xml:space="preserve">None of above provided clear separation between business logic and </w:t>
       </w:r>
       <w:proofErr w:type="gramStart"/>
       <w:r>
@@ -385,21 +373,7 @@
           <w:b/>
           <w:lang w:val="en-US"/>
         </w:rPr>
-        <w:t xml:space="preserve">Problem to write, edit and </w:t>
-      </w:r>
-      <w:r>
-        <w:rPr>
-          <w:b/>
-          <w:lang w:val="en-US"/>
-        </w:rPr>
-        <w:t>maintain</w:t>
-      </w:r>
-      <w:r>
-        <w:rPr>
-          <w:b/>
-          <w:lang w:val="en-US"/>
-        </w:rPr>
-        <w:t>.</w:t>
+        <w:t>Problem to write, edit and maintain.</w:t>
       </w:r>
     </w:p>
     <w:p>
@@ -523,13 +497,7 @@
         <w:rPr>
           <w:lang w:val="en-US"/>
         </w:rPr>
-        <w:t>UI</w:t>
-      </w:r>
-      <w:r>
-        <w:rPr>
-          <w:lang w:val="en-US"/>
-        </w:rPr>
-        <w:t>,gui</w:t>
+        <w:t>UI,gui</w:t>
       </w:r>
       <w:proofErr w:type="spellEnd"/>
       <w:r>
@@ -799,6 +767,7 @@
       </w:pPr>
       <w:r>
         <w:rPr>
+          <w:noProof/>
           <w:lang w:val="en-US"/>
         </w:rPr>
         <w:lastRenderedPageBreak/>
@@ -913,6 +882,7 @@
       </w:r>
       <w:r>
         <w:rPr>
+          <w:noProof/>
           <w:lang w:val="en-US"/>
         </w:rPr>
         <w:drawing>
@@ -953,6 +923,7 @@
       </w:r>
       <w:r>
         <w:rPr>
+          <w:noProof/>
           <w:lang w:val="en-US"/>
         </w:rPr>
         <w:drawing>
@@ -1105,6 +1076,7 @@
       </w:r>
       <w:r>
         <w:rPr>
+          <w:noProof/>
           <w:lang w:val="en-US"/>
         </w:rPr>
         <w:drawing>
@@ -1221,6 +1193,7 @@
       </w:r>
       <w:r>
         <w:rPr>
+          <w:noProof/>
           <w:lang w:val="en-US"/>
         </w:rPr>
         <w:drawing>
@@ -1334,13 +1307,7 @@
         <w:rPr>
           <w:lang w:val="en-US"/>
         </w:rPr>
-        <w:t>)</w:t>
-      </w:r>
-      <w:r>
-        <w:rPr>
-          <w:lang w:val="en-US"/>
-        </w:rPr>
-        <w:t xml:space="preserve"> and returns it to the front controller.</w:t>
+        <w:t>) and returns it to the front controller.</w:t>
       </w:r>
       <w:r>
         <w:rPr>
@@ -1351,6 +1318,7 @@
       </w:r>
       <w:r>
         <w:rPr>
+          <w:noProof/>
           <w:lang w:val="en-US"/>
         </w:rPr>
         <w:drawing>
@@ -3731,6 +3699,7 @@
           <w:rFonts w:ascii="Consolas" w:hAnsi="Consolas" w:cs="Consolas"/>
           <w:sz w:val="20"/>
           <w:szCs w:val="20"/>
+          <w:lang w:val="en-US"/>
         </w:rPr>
       </w:pPr>
       <w:r>
@@ -3769,60 +3738,73 @@
           <w:color w:val="008080"/>
           <w:sz w:val="20"/>
           <w:szCs w:val="20"/>
+          <w:lang w:val="en-US"/>
         </w:rPr>
         <w:t>&lt;</w:t>
       </w:r>
+      <w:proofErr w:type="spellStart"/>
       <w:r>
         <w:rPr>
           <w:rFonts w:ascii="Consolas" w:hAnsi="Consolas" w:cs="Consolas"/>
           <w:color w:val="3F7F7F"/>
           <w:sz w:val="20"/>
           <w:szCs w:val="20"/>
+          <w:lang w:val="en-US"/>
         </w:rPr>
         <w:t>groupId</w:t>
       </w:r>
-      <w:r>
-        <w:rPr>
-          <w:rFonts w:ascii="Consolas" w:hAnsi="Consolas" w:cs="Consolas"/>
-          <w:color w:val="008080"/>
-          <w:sz w:val="20"/>
-          <w:szCs w:val="20"/>
+      <w:proofErr w:type="spellEnd"/>
+      <w:r>
+        <w:rPr>
+          <w:rFonts w:ascii="Consolas" w:hAnsi="Consolas" w:cs="Consolas"/>
+          <w:color w:val="008080"/>
+          <w:sz w:val="20"/>
+          <w:szCs w:val="20"/>
+          <w:lang w:val="en-US"/>
         </w:rPr>
         <w:t>&gt;</w:t>
       </w:r>
-      <w:r>
-        <w:rPr>
-          <w:rFonts w:ascii="Consolas" w:hAnsi="Consolas" w:cs="Consolas"/>
-          <w:color w:val="000000"/>
-          <w:sz w:val="20"/>
-          <w:szCs w:val="20"/>
+      <w:proofErr w:type="spellStart"/>
+      <w:r>
+        <w:rPr>
+          <w:rFonts w:ascii="Consolas" w:hAnsi="Consolas" w:cs="Consolas"/>
+          <w:color w:val="000000"/>
+          <w:sz w:val="20"/>
+          <w:szCs w:val="20"/>
+          <w:lang w:val="en-US"/>
         </w:rPr>
         <w:t>javax.servlet</w:t>
       </w:r>
-      <w:r>
-        <w:rPr>
-          <w:rFonts w:ascii="Consolas" w:hAnsi="Consolas" w:cs="Consolas"/>
-          <w:color w:val="008080"/>
-          <w:sz w:val="20"/>
-          <w:szCs w:val="20"/>
+      <w:proofErr w:type="spellEnd"/>
+      <w:r>
+        <w:rPr>
+          <w:rFonts w:ascii="Consolas" w:hAnsi="Consolas" w:cs="Consolas"/>
+          <w:color w:val="008080"/>
+          <w:sz w:val="20"/>
+          <w:szCs w:val="20"/>
+          <w:lang w:val="en-US"/>
         </w:rPr>
         <w:t>&lt;/</w:t>
       </w:r>
+      <w:proofErr w:type="spellStart"/>
       <w:r>
         <w:rPr>
           <w:rFonts w:ascii="Consolas" w:hAnsi="Consolas" w:cs="Consolas"/>
           <w:color w:val="3F7F7F"/>
           <w:sz w:val="20"/>
           <w:szCs w:val="20"/>
+          <w:lang w:val="en-US"/>
         </w:rPr>
         <w:t>groupId</w:t>
       </w:r>
-      <w:r>
-        <w:rPr>
-          <w:rFonts w:ascii="Consolas" w:hAnsi="Consolas" w:cs="Consolas"/>
-          <w:color w:val="008080"/>
-          <w:sz w:val="20"/>
-          <w:szCs w:val="20"/>
+      <w:proofErr w:type="spellEnd"/>
+      <w:r>
+        <w:rPr>
+          <w:rFonts w:ascii="Consolas" w:hAnsi="Consolas" w:cs="Consolas"/>
+          <w:color w:val="008080"/>
+          <w:sz w:val="20"/>
+          <w:szCs w:val="20"/>
+          <w:lang w:val="en-US"/>
         </w:rPr>
         <w:t>&gt;</w:t>
       </w:r>
@@ -3837,14 +3819,16 @@
           <w:rFonts w:ascii="Consolas" w:hAnsi="Consolas" w:cs="Consolas"/>
           <w:sz w:val="20"/>
           <w:szCs w:val="20"/>
-        </w:rPr>
-      </w:pPr>
-      <w:r>
-        <w:rPr>
-          <w:rFonts w:ascii="Consolas" w:hAnsi="Consolas" w:cs="Consolas"/>
-          <w:color w:val="000000"/>
-          <w:sz w:val="20"/>
-          <w:szCs w:val="20"/>
+          <w:lang w:val="en-US"/>
+        </w:rPr>
+      </w:pPr>
+      <w:r>
+        <w:rPr>
+          <w:rFonts w:ascii="Consolas" w:hAnsi="Consolas" w:cs="Consolas"/>
+          <w:color w:val="000000"/>
+          <w:sz w:val="20"/>
+          <w:szCs w:val="20"/>
+          <w:lang w:val="en-US"/>
         </w:rPr>
         <w:tab/>
       </w:r>
@@ -3854,6 +3838,7 @@
           <w:color w:val="000000"/>
           <w:sz w:val="20"/>
           <w:szCs w:val="20"/>
+          <w:lang w:val="en-US"/>
         </w:rPr>
         <w:tab/>
       </w:r>
@@ -3863,6 +3848,7 @@
           <w:color w:val="000000"/>
           <w:sz w:val="20"/>
           <w:szCs w:val="20"/>
+          <w:lang w:val="en-US"/>
         </w:rPr>
         <w:tab/>
       </w:r>
@@ -3872,27 +3858,33 @@
           <w:color w:val="008080"/>
           <w:sz w:val="20"/>
           <w:szCs w:val="20"/>
+          <w:lang w:val="en-US"/>
         </w:rPr>
         <w:t>&lt;</w:t>
       </w:r>
+      <w:proofErr w:type="spellStart"/>
       <w:r>
         <w:rPr>
           <w:rFonts w:ascii="Consolas" w:hAnsi="Consolas" w:cs="Consolas"/>
           <w:color w:val="3F7F7F"/>
           <w:sz w:val="20"/>
           <w:szCs w:val="20"/>
+          <w:lang w:val="en-US"/>
         </w:rPr>
         <w:t>artifactId</w:t>
       </w:r>
-      <w:r>
-        <w:rPr>
-          <w:rFonts w:ascii="Consolas" w:hAnsi="Consolas" w:cs="Consolas"/>
-          <w:color w:val="008080"/>
-          <w:sz w:val="20"/>
-          <w:szCs w:val="20"/>
+      <w:proofErr w:type="spellEnd"/>
+      <w:r>
+        <w:rPr>
+          <w:rFonts w:ascii="Consolas" w:hAnsi="Consolas" w:cs="Consolas"/>
+          <w:color w:val="008080"/>
+          <w:sz w:val="20"/>
+          <w:szCs w:val="20"/>
+          <w:lang w:val="en-US"/>
         </w:rPr>
         <w:t>&gt;</w:t>
       </w:r>
+      <w:proofErr w:type="spellStart"/>
       <w:r>
         <w:rPr>
           <w:rFonts w:ascii="Consolas" w:hAnsi="Consolas" w:cs="Consolas"/>
@@ -3900,33 +3892,40 @@
           <w:sz w:val="20"/>
           <w:szCs w:val="20"/>
           <w:u w:val="single"/>
+          <w:lang w:val="en-US"/>
         </w:rPr>
         <w:t>jstl</w:t>
       </w:r>
-      <w:r>
-        <w:rPr>
-          <w:rFonts w:ascii="Consolas" w:hAnsi="Consolas" w:cs="Consolas"/>
-          <w:color w:val="008080"/>
-          <w:sz w:val="20"/>
-          <w:szCs w:val="20"/>
+      <w:proofErr w:type="spellEnd"/>
+      <w:r>
+        <w:rPr>
+          <w:rFonts w:ascii="Consolas" w:hAnsi="Consolas" w:cs="Consolas"/>
+          <w:color w:val="008080"/>
+          <w:sz w:val="20"/>
+          <w:szCs w:val="20"/>
+          <w:lang w:val="en-US"/>
         </w:rPr>
         <w:t>&lt;/</w:t>
       </w:r>
+      <w:proofErr w:type="spellStart"/>
       <w:r>
         <w:rPr>
           <w:rFonts w:ascii="Consolas" w:hAnsi="Consolas" w:cs="Consolas"/>
           <w:color w:val="3F7F7F"/>
           <w:sz w:val="20"/>
           <w:szCs w:val="20"/>
+          <w:lang w:val="en-US"/>
         </w:rPr>
         <w:t>artifactId</w:t>
       </w:r>
-      <w:r>
-        <w:rPr>
-          <w:rFonts w:ascii="Consolas" w:hAnsi="Consolas" w:cs="Consolas"/>
-          <w:color w:val="008080"/>
-          <w:sz w:val="20"/>
-          <w:szCs w:val="20"/>
+      <w:proofErr w:type="spellEnd"/>
+      <w:r>
+        <w:rPr>
+          <w:rFonts w:ascii="Consolas" w:hAnsi="Consolas" w:cs="Consolas"/>
+          <w:color w:val="008080"/>
+          <w:sz w:val="20"/>
+          <w:szCs w:val="20"/>
+          <w:lang w:val="en-US"/>
         </w:rPr>
         <w:t>&gt;</w:t>
       </w:r>
@@ -3941,14 +3940,16 @@
           <w:rFonts w:ascii="Consolas" w:hAnsi="Consolas" w:cs="Consolas"/>
           <w:sz w:val="20"/>
           <w:szCs w:val="20"/>
-        </w:rPr>
-      </w:pPr>
-      <w:r>
-        <w:rPr>
-          <w:rFonts w:ascii="Consolas" w:hAnsi="Consolas" w:cs="Consolas"/>
-          <w:color w:val="000000"/>
-          <w:sz w:val="20"/>
-          <w:szCs w:val="20"/>
+          <w:lang w:val="en-US"/>
+        </w:rPr>
+      </w:pPr>
+      <w:r>
+        <w:rPr>
+          <w:rFonts w:ascii="Consolas" w:hAnsi="Consolas" w:cs="Consolas"/>
+          <w:color w:val="000000"/>
+          <w:sz w:val="20"/>
+          <w:szCs w:val="20"/>
+          <w:lang w:val="en-US"/>
         </w:rPr>
         <w:tab/>
       </w:r>
@@ -3958,6 +3959,7 @@
           <w:color w:val="000000"/>
           <w:sz w:val="20"/>
           <w:szCs w:val="20"/>
+          <w:lang w:val="en-US"/>
         </w:rPr>
         <w:tab/>
       </w:r>
@@ -3967,6 +3969,7 @@
           <w:color w:val="000000"/>
           <w:sz w:val="20"/>
           <w:szCs w:val="20"/>
+          <w:lang w:val="en-US"/>
         </w:rPr>
         <w:tab/>
       </w:r>
@@ -3976,6 +3979,7 @@
           <w:color w:val="008080"/>
           <w:sz w:val="20"/>
           <w:szCs w:val="20"/>
+          <w:lang w:val="en-US"/>
         </w:rPr>
         <w:t>&lt;</w:t>
       </w:r>
@@ -3985,6 +3989,7 @@
           <w:color w:val="3F7F7F"/>
           <w:sz w:val="20"/>
           <w:szCs w:val="20"/>
+          <w:lang w:val="en-US"/>
         </w:rPr>
         <w:t>version</w:t>
       </w:r>
@@ -3994,6 +3999,7 @@
           <w:color w:val="008080"/>
           <w:sz w:val="20"/>
           <w:szCs w:val="20"/>
+          <w:lang w:val="en-US"/>
         </w:rPr>
         <w:t>&gt;</w:t>
       </w:r>
@@ -4003,6 +4009,7 @@
           <w:color w:val="000000"/>
           <w:sz w:val="20"/>
           <w:szCs w:val="20"/>
+          <w:lang w:val="en-US"/>
         </w:rPr>
         <w:t>1.2</w:t>
       </w:r>
@@ -4012,6 +4019,7 @@
           <w:color w:val="008080"/>
           <w:sz w:val="20"/>
           <w:szCs w:val="20"/>
+          <w:lang w:val="en-US"/>
         </w:rPr>
         <w:t>&lt;/</w:t>
       </w:r>
@@ -4021,6 +4029,7 @@
           <w:color w:val="3F7F7F"/>
           <w:sz w:val="20"/>
           <w:szCs w:val="20"/>
+          <w:lang w:val="en-US"/>
         </w:rPr>
         <w:t>version</w:t>
       </w:r>
@@ -4030,6 +4039,7 @@
           <w:color w:val="008080"/>
           <w:sz w:val="20"/>
           <w:szCs w:val="20"/>
+          <w:lang w:val="en-US"/>
         </w:rPr>
         <w:t>&gt;</w:t>
       </w:r>
@@ -4045,14 +4055,16 @@
           <w:color w:val="008080"/>
           <w:sz w:val="20"/>
           <w:szCs w:val="20"/>
-        </w:rPr>
-      </w:pPr>
-      <w:r>
-        <w:rPr>
-          <w:rFonts w:ascii="Consolas" w:hAnsi="Consolas" w:cs="Consolas"/>
-          <w:color w:val="000000"/>
-          <w:sz w:val="20"/>
-          <w:szCs w:val="20"/>
+          <w:lang w:val="en-US"/>
+        </w:rPr>
+      </w:pPr>
+      <w:r>
+        <w:rPr>
+          <w:rFonts w:ascii="Consolas" w:hAnsi="Consolas" w:cs="Consolas"/>
+          <w:color w:val="000000"/>
+          <w:sz w:val="20"/>
+          <w:szCs w:val="20"/>
+          <w:lang w:val="en-US"/>
         </w:rPr>
         <w:tab/>
       </w:r>
@@ -4062,6 +4074,7 @@
           <w:color w:val="000000"/>
           <w:sz w:val="20"/>
           <w:szCs w:val="20"/>
+          <w:lang w:val="en-US"/>
         </w:rPr>
         <w:tab/>
       </w:r>
@@ -4071,6 +4084,7 @@
           <w:color w:val="008080"/>
           <w:sz w:val="20"/>
           <w:szCs w:val="20"/>
+          <w:lang w:val="en-US"/>
         </w:rPr>
         <w:t>&lt;/</w:t>
       </w:r>
@@ -4080,6 +4094,7 @@
           <w:color w:val="3F7F7F"/>
           <w:sz w:val="20"/>
           <w:szCs w:val="20"/>
+          <w:lang w:val="en-US"/>
         </w:rPr>
         <w:t>dependency</w:t>
       </w:r>
@@ -4089,6 +4104,7 @@
           <w:color w:val="008080"/>
           <w:sz w:val="20"/>
           <w:szCs w:val="20"/>
+          <w:lang w:val="en-US"/>
         </w:rPr>
         <w:t>&gt;</w:t>
       </w:r>
@@ -4113,6 +4129,7 @@
           <w:color w:val="000000"/>
           <w:sz w:val="20"/>
           <w:szCs w:val="20"/>
+          <w:lang w:val="en-US"/>
         </w:rPr>
         <w:tab/>
       </w:r>
@@ -4164,38 +4181,344 @@
         <w:rPr>
           <w:lang w:val="en-US"/>
         </w:rPr>
+        <w:t xml:space="preserve"> 4 (Spring MVC Hello World Applica</w:t>
+      </w:r>
+      <w:r>
+        <w:rPr>
+          <w:lang w:val="en-US"/>
+        </w:rPr>
+        <w:t>t</w:t>
+      </w:r>
+      <w:r>
+        <w:rPr>
+          <w:lang w:val="en-US"/>
+        </w:rPr>
+        <w:t>ion)</w:t>
+      </w:r>
+    </w:p>
+    <w:p>
+      <w:pPr>
+        <w:pStyle w:val="ListParagraph"/>
+        <w:numPr>
+          <w:ilvl w:val="0"/>
+          <w:numId w:val="6"/>
+        </w:numPr>
+        <w:rPr>
+          <w:lang w:val="en-US"/>
+        </w:rPr>
+      </w:pPr>
+      <w:r>
+        <w:rPr>
+          <w:lang w:val="en-US"/>
+        </w:rPr>
+        <w:t xml:space="preserve">Configure web.xml be defining a servlet with </w:t>
+      </w:r>
+      <w:r>
+        <w:rPr>
+          <w:lang w:val="en-US"/>
+        </w:rPr>
+        <w:t xml:space="preserve">definition of </w:t>
+      </w:r>
+      <w:proofErr w:type="spellStart"/>
+      <w:r>
+        <w:rPr>
+          <w:lang w:val="en-US"/>
+        </w:rPr>
+        <w:t>DispatcherServlet</w:t>
+      </w:r>
+      <w:proofErr w:type="spellEnd"/>
+      <w:r>
+        <w:rPr>
+          <w:lang w:val="en-US"/>
+        </w:rPr>
+        <w:t xml:space="preserve">, </w:t>
+      </w:r>
+      <w:r>
+        <w:rPr>
+          <w:lang w:val="en-US"/>
+        </w:rPr>
+        <w:t>indication to spring configuration file</w:t>
+      </w:r>
+      <w:r>
+        <w:rPr>
+          <w:lang w:val="en-US"/>
+        </w:rPr>
+        <w:t xml:space="preserve"> in parameter and servlet mapping for all strings after slash “/”.</w:t>
+      </w:r>
+    </w:p>
+    <w:p>
+      <w:pPr>
+        <w:pStyle w:val="ListParagraph"/>
+        <w:numPr>
+          <w:ilvl w:val="0"/>
+          <w:numId w:val="6"/>
+        </w:numPr>
+        <w:rPr>
+          <w:lang w:val="en-US"/>
+        </w:rPr>
+      </w:pPr>
+      <w:r>
+        <w:rPr>
+          <w:lang w:val="en-US"/>
+        </w:rPr>
+        <w:t>Create a Controller</w:t>
+      </w:r>
+    </w:p>
+    <w:p>
+      <w:pPr>
+        <w:pStyle w:val="ListParagraph"/>
+        <w:numPr>
+          <w:ilvl w:val="1"/>
+          <w:numId w:val="6"/>
+        </w:numPr>
+        <w:rPr>
+          <w:lang w:val="en-US"/>
+        </w:rPr>
+      </w:pPr>
+      <w:r>
+        <w:rPr>
+          <w:lang w:val="en-US"/>
+        </w:rPr>
+        <w:t>@Controller</w:t>
+      </w:r>
+      <w:r>
+        <w:rPr>
+          <w:lang w:val="en-US"/>
+        </w:rPr>
+        <w:t xml:space="preserve"> stereotype</w:t>
+      </w:r>
+      <w:r>
+        <w:rPr>
+          <w:lang w:val="en-US"/>
+        </w:rPr>
+        <w:t xml:space="preserve"> annotation</w:t>
+      </w:r>
+    </w:p>
+    <w:p>
+      <w:pPr>
+        <w:pStyle w:val="ListParagraph"/>
+        <w:numPr>
+          <w:ilvl w:val="1"/>
+          <w:numId w:val="6"/>
+        </w:numPr>
+        <w:rPr>
+          <w:lang w:val="en-US"/>
+        </w:rPr>
+      </w:pPr>
+      <w:r>
+        <w:rPr>
+          <w:lang w:val="en-US"/>
+        </w:rPr>
+        <w:t xml:space="preserve">First public </w:t>
+      </w:r>
+      <w:r>
+        <w:rPr>
+          <w:b/>
+          <w:lang w:val="en-US"/>
+        </w:rPr>
+        <w:t>handler</w:t>
+      </w:r>
+      <w:r>
+        <w:rPr>
+          <w:lang w:val="en-US"/>
+        </w:rPr>
         <w:t xml:space="preserve"> </w:t>
       </w:r>
       <w:r>
         <w:rPr>
           <w:lang w:val="en-US"/>
         </w:rPr>
-        <w:t>4 (Spring MVC Hello World Applica</w:t>
-      </w:r>
-      <w:r>
-        <w:rPr>
-          <w:lang w:val="en-US"/>
-        </w:rPr>
-        <w:t>t</w:t>
-      </w:r>
-      <w:r>
-        <w:rPr>
-          <w:lang w:val="en-US"/>
-        </w:rPr>
-        <w:t>ion)</w:t>
-      </w:r>
-    </w:p>
-    <w:p>
-      <w:pPr>
-        <w:rPr>
-          <w:lang w:val="en-US"/>
-        </w:rPr>
-      </w:pPr>
-      <w:r>
-        <w:rPr>
-          <w:lang w:val="en-US"/>
-        </w:rPr>
-        <w:t>Configure web.xml be defining a servlet with indication to spring configuration file</w:t>
+        <w:t>method that returns view name as a string</w:t>
+      </w:r>
+      <w:r>
+        <w:rPr>
+          <w:lang w:val="en-US"/>
+        </w:rPr>
+        <w:t xml:space="preserve"> and model, that is the data required by the view.</w:t>
+      </w:r>
+    </w:p>
+    <w:p>
+      <w:pPr>
+        <w:pStyle w:val="ListParagraph"/>
+        <w:numPr>
+          <w:ilvl w:val="1"/>
+          <w:numId w:val="6"/>
+        </w:numPr>
+        <w:rPr>
+          <w:lang w:val="en-US"/>
+        </w:rPr>
+      </w:pPr>
+      <w:r>
+        <w:rPr>
+          <w:lang w:val="en-US"/>
+        </w:rPr>
+        <w:t>Second handler method with different mapping</w:t>
+      </w:r>
+    </w:p>
+    <w:p>
+      <w:pPr>
+        <w:pStyle w:val="ListParagraph"/>
+        <w:numPr>
+          <w:ilvl w:val="0"/>
+          <w:numId w:val="6"/>
+        </w:numPr>
+        <w:rPr>
+          <w:lang w:val="en-US"/>
+        </w:rPr>
+      </w:pPr>
+      <w:r>
+        <w:rPr>
+          <w:lang w:val="en-US"/>
+        </w:rPr>
+        <w:t>View Resolver</w:t>
+      </w:r>
+    </w:p>
+    <w:p>
+      <w:pPr>
+        <w:pStyle w:val="ListParagraph"/>
+        <w:numPr>
+          <w:ilvl w:val="1"/>
+          <w:numId w:val="6"/>
+        </w:numPr>
+        <w:rPr>
+          <w:lang w:val="en-US"/>
+        </w:rPr>
+      </w:pPr>
+      <w:r>
+        <w:rPr>
+          <w:lang w:val="en-US"/>
+        </w:rPr>
+        <w:t xml:space="preserve">Has the name defined in web.xml </w:t>
+      </w:r>
+      <w:proofErr w:type="gramStart"/>
+      <w:r>
+        <w:rPr>
+          <w:lang w:val="en-US"/>
+        </w:rPr>
+        <w:t>file</w:t>
+      </w:r>
+      <w:proofErr w:type="gramEnd"/>
+    </w:p>
+    <w:p>
+      <w:pPr>
+        <w:pStyle w:val="ListParagraph"/>
+        <w:numPr>
+          <w:ilvl w:val="1"/>
+          <w:numId w:val="6"/>
+        </w:numPr>
+        <w:rPr>
+          <w:lang w:val="en-US"/>
+        </w:rPr>
+      </w:pPr>
+      <w:r>
+        <w:rPr>
+          <w:lang w:val="en-US"/>
+        </w:rPr>
+        <w:t>Contains beans required be the IOC container</w:t>
+      </w:r>
+    </w:p>
+    <w:p>
+      <w:pPr>
+        <w:pStyle w:val="ListParagraph"/>
+        <w:numPr>
+          <w:ilvl w:val="1"/>
+          <w:numId w:val="6"/>
+        </w:numPr>
+        <w:rPr>
+          <w:lang w:val="en-US"/>
+        </w:rPr>
+      </w:pPr>
+      <w:r>
+        <w:rPr>
+          <w:lang w:val="en-US"/>
+        </w:rPr>
+        <w:t>View Resolver is a bean itself defined in web.xml</w:t>
+      </w:r>
+      <w:r>
+        <w:rPr>
+          <w:lang w:val="en-US"/>
+        </w:rPr>
+        <w:t xml:space="preserve"> and it will be loaded into IOC Container</w:t>
+      </w:r>
+    </w:p>
+    <w:p>
+      <w:pPr>
+        <w:pStyle w:val="ListParagraph"/>
+        <w:numPr>
+          <w:ilvl w:val="0"/>
+          <w:numId w:val="6"/>
+        </w:numPr>
+        <w:rPr>
+          <w:lang w:val="en-US"/>
+        </w:rPr>
+      </w:pPr>
+      <w:proofErr w:type="spellStart"/>
+      <w:r>
+        <w:rPr>
+          <w:lang w:val="en-US"/>
+        </w:rPr>
+        <w:t>view.jsp</w:t>
+      </w:r>
+      <w:proofErr w:type="spellEnd"/>
+    </w:p>
+    <w:p>
+      <w:pPr>
+        <w:pStyle w:val="ListParagraph"/>
+        <w:numPr>
+          <w:ilvl w:val="1"/>
+          <w:numId w:val="6"/>
+        </w:numPr>
+        <w:rPr>
+          <w:lang w:val="en-US"/>
+        </w:rPr>
+      </w:pPr>
+      <w:r>
+        <w:rPr>
+          <w:lang w:val="en-US"/>
+        </w:rPr>
+        <w:t>charset=ISO-8859-1</w:t>
+      </w:r>
+    </w:p>
+    <w:p>
+      <w:pPr>
+        <w:pStyle w:val="ListParagraph"/>
+        <w:numPr>
+          <w:ilvl w:val="1"/>
+          <w:numId w:val="6"/>
+        </w:numPr>
+        <w:rPr>
+          <w:lang w:val="en-US"/>
+        </w:rPr>
+      </w:pPr>
+      <w:r>
+        <w:rPr>
+          <w:lang w:val="en-US"/>
+        </w:rPr>
+        <w:t>reference to the</w:t>
+      </w:r>
+      <w:r>
+        <w:rPr>
+          <w:lang w:val="en-US"/>
+        </w:rPr>
+        <w:t xml:space="preserve"> data from</w:t>
+      </w:r>
+      <w:r>
+        <w:rPr>
+          <w:lang w:val="en-US"/>
+        </w:rPr>
+        <w:t xml:space="preserve"> model</w:t>
+      </w:r>
+      <w:r>
+        <w:rPr>
+          <w:lang w:val="en-US"/>
+        </w:rPr>
+        <w:t xml:space="preserve"> provided by the controller by </w:t>
+      </w:r>
+      <w:r>
+        <w:rPr>
+          <w:lang w:val="en-US"/>
+        </w:rPr>
+        <w:t>${message}</w:t>
       </w:r>
       <w:bookmarkStart w:id="0" w:name="_GoBack"/>
       <w:bookmarkEnd w:id="0"/>
@@ -4471,6 +4794,92 @@
     </w:lvl>
   </w:abstractNum>
   <w:abstractNum w:abstractNumId="3" w15:restartNumberingAfterBreak="0">
+    <w:nsid w:val="3C387508"/>
+    <w:multiLevelType w:val="hybridMultilevel"/>
+    <w:tmpl w:val="286ACFA4"/>
+    <w:lvl w:ilvl="0" w:tplc="0415000F">
+      <w:start w:val="1"/>
+      <w:numFmt w:val="decimal"/>
+      <w:lvlText w:val="%1."/>
+      <w:lvlJc w:val="left"/>
+      <w:pPr>
+        <w:ind w:left="720" w:hanging="360"/>
+      </w:pPr>
+    </w:lvl>
+    <w:lvl w:ilvl="1" w:tplc="04150019">
+      <w:start w:val="1"/>
+      <w:numFmt w:val="lowerLetter"/>
+      <w:lvlText w:val="%2."/>
+      <w:lvlJc w:val="left"/>
+      <w:pPr>
+        <w:ind w:left="1440" w:hanging="360"/>
+      </w:pPr>
+    </w:lvl>
+    <w:lvl w:ilvl="2" w:tplc="0415001B" w:tentative="1">
+      <w:start w:val="1"/>
+      <w:numFmt w:val="lowerRoman"/>
+      <w:lvlText w:val="%3."/>
+      <w:lvlJc w:val="right"/>
+      <w:pPr>
+        <w:ind w:left="2160" w:hanging="180"/>
+      </w:pPr>
+    </w:lvl>
+    <w:lvl w:ilvl="3" w:tplc="0415000F" w:tentative="1">
+      <w:start w:val="1"/>
+      <w:numFmt w:val="decimal"/>
+      <w:lvlText w:val="%4."/>
+      <w:lvlJc w:val="left"/>
+      <w:pPr>
+        <w:ind w:left="2880" w:hanging="360"/>
+      </w:pPr>
+    </w:lvl>
+    <w:lvl w:ilvl="4" w:tplc="04150019" w:tentative="1">
+      <w:start w:val="1"/>
+      <w:numFmt w:val="lowerLetter"/>
+      <w:lvlText w:val="%5."/>
+      <w:lvlJc w:val="left"/>
+      <w:pPr>
+        <w:ind w:left="3600" w:hanging="360"/>
+      </w:pPr>
+    </w:lvl>
+    <w:lvl w:ilvl="5" w:tplc="0415001B" w:tentative="1">
+      <w:start w:val="1"/>
+      <w:numFmt w:val="lowerRoman"/>
+      <w:lvlText w:val="%6."/>
+      <w:lvlJc w:val="right"/>
+      <w:pPr>
+        <w:ind w:left="4320" w:hanging="180"/>
+      </w:pPr>
+    </w:lvl>
+    <w:lvl w:ilvl="6" w:tplc="0415000F" w:tentative="1">
+      <w:start w:val="1"/>
+      <w:numFmt w:val="decimal"/>
+      <w:lvlText w:val="%7."/>
+      <w:lvlJc w:val="left"/>
+      <w:pPr>
+        <w:ind w:left="5040" w:hanging="360"/>
+      </w:pPr>
+    </w:lvl>
+    <w:lvl w:ilvl="7" w:tplc="04150019" w:tentative="1">
+      <w:start w:val="1"/>
+      <w:numFmt w:val="lowerLetter"/>
+      <w:lvlText w:val="%8."/>
+      <w:lvlJc w:val="left"/>
+      <w:pPr>
+        <w:ind w:left="5760" w:hanging="360"/>
+      </w:pPr>
+    </w:lvl>
+    <w:lvl w:ilvl="8" w:tplc="0415001B" w:tentative="1">
+      <w:start w:val="1"/>
+      <w:numFmt w:val="lowerRoman"/>
+      <w:lvlText w:val="%9."/>
+      <w:lvlJc w:val="right"/>
+      <w:pPr>
+        <w:ind w:left="6480" w:hanging="180"/>
+      </w:pPr>
+    </w:lvl>
+  </w:abstractNum>
+  <w:abstractNum w:abstractNumId="4" w15:restartNumberingAfterBreak="0">
     <w:nsid w:val="590C73E3"/>
     <w:multiLevelType w:val="hybridMultilevel"/>
     <w:tmpl w:val="3B2A40E6"/>
@@ -4583,7 +4992,7 @@
       </w:rPr>
     </w:lvl>
   </w:abstractNum>
-  <w:abstractNum w:abstractNumId="4" w15:restartNumberingAfterBreak="0">
+  <w:abstractNum w:abstractNumId="5" w15:restartNumberingAfterBreak="0">
     <w:nsid w:val="74761990"/>
     <w:multiLevelType w:val="hybridMultilevel"/>
     <w:tmpl w:val="D888545C"/>
@@ -4670,10 +5079,10 @@
     </w:lvl>
   </w:abstractNum>
   <w:num w:numId="1">
-    <w:abstractNumId w:val="3"/>
+    <w:abstractNumId w:val="4"/>
   </w:num>
   <w:num w:numId="2">
-    <w:abstractNumId w:val="4"/>
+    <w:abstractNumId w:val="5"/>
   </w:num>
   <w:num w:numId="3">
     <w:abstractNumId w:val="0"/>
@@ -4683,6 +5092,9 @@
   </w:num>
   <w:num w:numId="5">
     <w:abstractNumId w:val="2"/>
+  </w:num>
+  <w:num w:numId="6">
+    <w:abstractNumId w:val="3"/>
   </w:num>
 </w:numbering>
 </file>

</xml_diff>